<commit_message>
Init controls store documentation.
</commit_message>
<xml_diff>
--- a/Documentation/Execution_Core/Pipeline Dataflow/Instruction Descriptions Per Stage 1 Set 1.docx
+++ b/Documentation/Execution_Core/Pipeline Dataflow/Instruction Descriptions Per Stage 1 Set 1.docx
@@ -66,11 +66,550 @@
           <w:numId w:val="4"/>
         </w:numPr>
       </w:pPr>
+      <w:proofErr w:type="spellStart"/>
+      <w:proofErr w:type="gramStart"/>
       <w:r>
         <w:t>ME.</w:t>
+      </w:r>
+      <w:r>
+        <w:t>op</w:t>
+      </w:r>
+      <w:proofErr w:type="gramEnd"/>
+      <w:r>
+        <w:t>_dest</w:t>
+      </w:r>
+      <w:proofErr w:type="spellEnd"/>
+      <w:r>
+        <w:t xml:space="preserve"> &lt;- </w:t>
+      </w:r>
+      <w:r>
+        <w:t>GPR(AG.DR)</w:t>
+      </w:r>
+    </w:p>
+    <w:p>
+      <w:pPr>
+        <w:pStyle w:val="ListParagraph"/>
+        <w:numPr>
+          <w:ilvl w:val="1"/>
+          <w:numId w:val="4"/>
+        </w:numPr>
+      </w:pPr>
+      <w:proofErr w:type="spellStart"/>
+      <w:r>
+        <w:t>ME.imm</w:t>
+      </w:r>
+      <w:proofErr w:type="spellEnd"/>
+      <w:r>
+        <w:t xml:space="preserve"> &lt;- </w:t>
+      </w:r>
+      <w:r>
+        <w:t>GPR(</w:t>
+      </w:r>
+      <w:proofErr w:type="spellStart"/>
+      <w:r>
+        <w:t>AG.imm</w:t>
+      </w:r>
+      <w:proofErr w:type="spellEnd"/>
+      <w:r>
+        <w:t>)</w:t>
+      </w:r>
+    </w:p>
+    <w:p>
+      <w:pPr>
+        <w:pStyle w:val="ListParagraph"/>
+        <w:numPr>
+          <w:ilvl w:val="1"/>
+          <w:numId w:val="4"/>
+        </w:numPr>
+      </w:pPr>
+      <w:proofErr w:type="spellStart"/>
+      <w:r>
+        <w:t>SO.imm</w:t>
+      </w:r>
+      <w:proofErr w:type="spellEnd"/>
+      <w:r>
+        <w:t xml:space="preserve"> &lt;- </w:t>
+      </w:r>
+      <w:proofErr w:type="spellStart"/>
+      <w:r>
+        <w:t>GA</w:t>
+      </w:r>
+      <w:r>
+        <w:t>.imm</w:t>
+      </w:r>
+      <w:proofErr w:type="spellEnd"/>
+    </w:p>
+    <w:p>
+      <w:pPr>
+        <w:pStyle w:val="ListParagraph"/>
+        <w:numPr>
+          <w:ilvl w:val="1"/>
+          <w:numId w:val="4"/>
+        </w:numPr>
+      </w:pPr>
+      <w:proofErr w:type="spellStart"/>
+      <w:r>
+        <w:t>Reg_in_use</w:t>
+      </w:r>
+      <w:proofErr w:type="spellEnd"/>
+      <w:r>
+        <w:t xml:space="preserve"> stall on: </w:t>
+      </w:r>
+    </w:p>
+    <w:p>
+      <w:pPr>
+        <w:pStyle w:val="ListParagraph"/>
+        <w:numPr>
+          <w:ilvl w:val="2"/>
+          <w:numId w:val="4"/>
+        </w:numPr>
+      </w:pPr>
+      <w:r>
+        <w:t xml:space="preserve"> </w:t>
+      </w:r>
+      <w:proofErr w:type="gramStart"/>
+      <w:r>
+        <w:t>!</w:t>
+      </w:r>
+      <w:proofErr w:type="spellStart"/>
+      <w:r>
+        <w:t>GRP</w:t>
+      </w:r>
+      <w:proofErr w:type="gramEnd"/>
+      <w:r>
+        <w:t>_ready</w:t>
+      </w:r>
+      <w:proofErr w:type="spellEnd"/>
+      <w:r>
+        <w:t xml:space="preserve"> &amp; </w:t>
+      </w:r>
+      <w:proofErr w:type="spellStart"/>
+      <w:r>
+        <w:t>GA</w:t>
+      </w:r>
+      <w:r>
+        <w:t>.SIB_needed</w:t>
+      </w:r>
+      <w:proofErr w:type="spellEnd"/>
+    </w:p>
+    <w:p>
+      <w:pPr>
+        <w:pStyle w:val="ListParagraph"/>
+        <w:numPr>
+          <w:ilvl w:val="1"/>
+          <w:numId w:val="4"/>
+        </w:numPr>
+      </w:pPr>
+      <w:r>
+        <w:t>Dep stall</w:t>
+      </w:r>
+    </w:p>
+    <w:p>
+      <w:pPr>
+        <w:pStyle w:val="ListParagraph"/>
+        <w:numPr>
+          <w:ilvl w:val="2"/>
+          <w:numId w:val="4"/>
+        </w:numPr>
+      </w:pPr>
+      <w:r>
+        <w:t>(</w:t>
+      </w:r>
+      <w:proofErr w:type="spellStart"/>
+      <w:proofErr w:type="gramStart"/>
+      <w:r>
+        <w:t>GA.Base</w:t>
+      </w:r>
+      <w:proofErr w:type="spellEnd"/>
+      <w:proofErr w:type="gramEnd"/>
+      <w:r>
+        <w:t xml:space="preserve"> == SO.DR) &amp; </w:t>
+      </w:r>
+      <w:proofErr w:type="spellStart"/>
+      <w:r>
+        <w:t>GA.SIB_needed</w:t>
+      </w:r>
+      <w:proofErr w:type="spellEnd"/>
+      <w:r>
+        <w:t xml:space="preserve"> &amp; </w:t>
+      </w:r>
+      <w:proofErr w:type="spellStart"/>
+      <w:r>
+        <w:t>SO.V_LD_reg</w:t>
+      </w:r>
+      <w:proofErr w:type="spellEnd"/>
+    </w:p>
+    <w:p>
+      <w:pPr>
+        <w:pStyle w:val="ListParagraph"/>
+        <w:numPr>
+          <w:ilvl w:val="2"/>
+          <w:numId w:val="4"/>
+        </w:numPr>
+      </w:pPr>
+      <w:r>
+        <w:t xml:space="preserve"> (</w:t>
+      </w:r>
+      <w:proofErr w:type="spellStart"/>
+      <w:proofErr w:type="gramStart"/>
+      <w:r>
+        <w:t>GA.Base</w:t>
+      </w:r>
+      <w:proofErr w:type="spellEnd"/>
+      <w:proofErr w:type="gramEnd"/>
+      <w:r>
+        <w:t xml:space="preserve"> == E.DR) &amp; </w:t>
+      </w:r>
+      <w:proofErr w:type="spellStart"/>
+      <w:r>
+        <w:t>GA.SIB_needed</w:t>
+      </w:r>
+      <w:proofErr w:type="spellEnd"/>
+      <w:r>
+        <w:t xml:space="preserve"> &amp; </w:t>
+      </w:r>
+      <w:proofErr w:type="spellStart"/>
+      <w:r>
+        <w:t>E.V_LD_reg</w:t>
+      </w:r>
+      <w:proofErr w:type="spellEnd"/>
+    </w:p>
+    <w:p>
+      <w:pPr>
+        <w:pStyle w:val="ListParagraph"/>
+        <w:numPr>
+          <w:ilvl w:val="2"/>
+          <w:numId w:val="4"/>
+        </w:numPr>
+      </w:pPr>
+      <w:r>
+        <w:t xml:space="preserve"> (</w:t>
+      </w:r>
+      <w:proofErr w:type="spellStart"/>
+      <w:proofErr w:type="gramStart"/>
+      <w:r>
+        <w:t>GA.Base</w:t>
+      </w:r>
+      <w:proofErr w:type="spellEnd"/>
+      <w:proofErr w:type="gramEnd"/>
+      <w:r>
+        <w:t xml:space="preserve"> == WB.DR) &amp; </w:t>
+      </w:r>
+      <w:proofErr w:type="spellStart"/>
+      <w:r>
+        <w:t>GA.SIB_needed</w:t>
+      </w:r>
+      <w:proofErr w:type="spellEnd"/>
+      <w:r>
+        <w:t xml:space="preserve"> &amp; </w:t>
+      </w:r>
+      <w:proofErr w:type="spellStart"/>
+      <w:r>
+        <w:t>WB.V_LD_reg</w:t>
+      </w:r>
+      <w:proofErr w:type="spellEnd"/>
+    </w:p>
+    <w:p>
+      <w:pPr>
+        <w:pStyle w:val="ListParagraph"/>
+        <w:numPr>
+          <w:ilvl w:val="2"/>
+          <w:numId w:val="4"/>
+        </w:numPr>
+      </w:pPr>
+      <w:r>
+        <w:t>(</w:t>
+      </w:r>
+      <w:proofErr w:type="spellStart"/>
+      <w:proofErr w:type="gramStart"/>
+      <w:r>
+        <w:t>GA.Index</w:t>
+      </w:r>
+      <w:proofErr w:type="spellEnd"/>
+      <w:proofErr w:type="gramEnd"/>
+      <w:r>
+        <w:t xml:space="preserve"> == SO.DR) &amp; </w:t>
+      </w:r>
+      <w:proofErr w:type="spellStart"/>
+      <w:r>
+        <w:t>GA.SIB_ne</w:t>
       </w:r>
       <w:bookmarkStart w:id="0" w:name="_GoBack"/>
       <w:bookmarkEnd w:id="0"/>
+      <w:r>
+        <w:t>eded</w:t>
+      </w:r>
+      <w:proofErr w:type="spellEnd"/>
+      <w:r>
+        <w:t xml:space="preserve"> &amp; </w:t>
+      </w:r>
+      <w:proofErr w:type="spellStart"/>
+      <w:r>
+        <w:t>SO.V_LD_reg</w:t>
+      </w:r>
+      <w:proofErr w:type="spellEnd"/>
+    </w:p>
+    <w:p>
+      <w:pPr>
+        <w:pStyle w:val="ListParagraph"/>
+        <w:numPr>
+          <w:ilvl w:val="2"/>
+          <w:numId w:val="4"/>
+        </w:numPr>
+      </w:pPr>
+      <w:r>
+        <w:t xml:space="preserve"> (</w:t>
+      </w:r>
+      <w:proofErr w:type="spellStart"/>
+      <w:proofErr w:type="gramStart"/>
+      <w:r>
+        <w:t>GA.Index</w:t>
+      </w:r>
+      <w:proofErr w:type="spellEnd"/>
+      <w:proofErr w:type="gramEnd"/>
+      <w:r>
+        <w:t xml:space="preserve"> == E.DR) &amp; </w:t>
+      </w:r>
+      <w:proofErr w:type="spellStart"/>
+      <w:r>
+        <w:t>GA.SIB_needed</w:t>
+      </w:r>
+      <w:proofErr w:type="spellEnd"/>
+      <w:r>
+        <w:t xml:space="preserve"> &amp; </w:t>
+      </w:r>
+      <w:proofErr w:type="spellStart"/>
+      <w:r>
+        <w:t>E.V_LD_reg</w:t>
+      </w:r>
+      <w:proofErr w:type="spellEnd"/>
+    </w:p>
+    <w:p>
+      <w:pPr>
+        <w:pStyle w:val="ListParagraph"/>
+        <w:numPr>
+          <w:ilvl w:val="2"/>
+          <w:numId w:val="4"/>
+        </w:numPr>
+      </w:pPr>
+      <w:r>
+        <w:t xml:space="preserve"> (</w:t>
+      </w:r>
+      <w:proofErr w:type="spellStart"/>
+      <w:proofErr w:type="gramStart"/>
+      <w:r>
+        <w:t>GA.Index</w:t>
+      </w:r>
+      <w:proofErr w:type="spellEnd"/>
+      <w:proofErr w:type="gramEnd"/>
+      <w:r>
+        <w:t xml:space="preserve"> == WB.DR) &amp; </w:t>
+      </w:r>
+      <w:proofErr w:type="spellStart"/>
+      <w:r>
+        <w:t>GA.SIB_needed</w:t>
+      </w:r>
+      <w:proofErr w:type="spellEnd"/>
+      <w:r>
+        <w:t xml:space="preserve"> &amp; </w:t>
+      </w:r>
+      <w:proofErr w:type="spellStart"/>
+      <w:r>
+        <w:t>WB.V_LD_reg</w:t>
+      </w:r>
+      <w:proofErr w:type="spellEnd"/>
+    </w:p>
+    <w:p>
+      <w:pPr>
+        <w:pStyle w:val="ListParagraph"/>
+        <w:numPr>
+          <w:ilvl w:val="2"/>
+          <w:numId w:val="4"/>
+        </w:numPr>
+      </w:pPr>
+      <w:r>
+        <w:t>(</w:t>
+      </w:r>
+      <w:proofErr w:type="spellStart"/>
+      <w:proofErr w:type="gramStart"/>
+      <w:r>
+        <w:t>GA.Base</w:t>
+      </w:r>
+      <w:proofErr w:type="spellEnd"/>
+      <w:proofErr w:type="gramEnd"/>
+      <w:r>
+        <w:t xml:space="preserve"> == SO.DR2) &amp; </w:t>
+      </w:r>
+      <w:proofErr w:type="spellStart"/>
+      <w:r>
+        <w:t>GA.SIB_needed</w:t>
+      </w:r>
+      <w:proofErr w:type="spellEnd"/>
+      <w:r>
+        <w:t xml:space="preserve"> &amp; SO.V_LD_reg2</w:t>
+      </w:r>
+    </w:p>
+    <w:p>
+      <w:pPr>
+        <w:pStyle w:val="ListParagraph"/>
+        <w:numPr>
+          <w:ilvl w:val="2"/>
+          <w:numId w:val="4"/>
+        </w:numPr>
+      </w:pPr>
+      <w:r>
+        <w:t xml:space="preserve"> (</w:t>
+      </w:r>
+      <w:proofErr w:type="spellStart"/>
+      <w:proofErr w:type="gramStart"/>
+      <w:r>
+        <w:t>GA.Base</w:t>
+      </w:r>
+      <w:proofErr w:type="spellEnd"/>
+      <w:proofErr w:type="gramEnd"/>
+      <w:r>
+        <w:t xml:space="preserve"> == E.DR2) &amp; </w:t>
+      </w:r>
+      <w:proofErr w:type="spellStart"/>
+      <w:r>
+        <w:t>GA.SIB_needed</w:t>
+      </w:r>
+      <w:proofErr w:type="spellEnd"/>
+      <w:r>
+        <w:t xml:space="preserve"> &amp; E.V_LD_reg2</w:t>
+      </w:r>
+    </w:p>
+    <w:p>
+      <w:pPr>
+        <w:pStyle w:val="ListParagraph"/>
+        <w:numPr>
+          <w:ilvl w:val="2"/>
+          <w:numId w:val="4"/>
+        </w:numPr>
+      </w:pPr>
+      <w:r>
+        <w:t xml:space="preserve"> (</w:t>
+      </w:r>
+      <w:proofErr w:type="spellStart"/>
+      <w:proofErr w:type="gramStart"/>
+      <w:r>
+        <w:t>GA.Base</w:t>
+      </w:r>
+      <w:proofErr w:type="spellEnd"/>
+      <w:proofErr w:type="gramEnd"/>
+      <w:r>
+        <w:t xml:space="preserve"> == WB.DR2) &amp; </w:t>
+      </w:r>
+      <w:proofErr w:type="spellStart"/>
+      <w:r>
+        <w:t>GA.SIB_needed</w:t>
+      </w:r>
+      <w:proofErr w:type="spellEnd"/>
+      <w:r>
+        <w:t xml:space="preserve"> &amp; WB.V_LD_reg2</w:t>
+      </w:r>
+    </w:p>
+    <w:p>
+      <w:pPr>
+        <w:pStyle w:val="ListParagraph"/>
+        <w:numPr>
+          <w:ilvl w:val="2"/>
+          <w:numId w:val="4"/>
+        </w:numPr>
+      </w:pPr>
+      <w:r>
+        <w:t>(</w:t>
+      </w:r>
+      <w:proofErr w:type="spellStart"/>
+      <w:proofErr w:type="gramStart"/>
+      <w:r>
+        <w:t>GA.Index</w:t>
+      </w:r>
+      <w:proofErr w:type="spellEnd"/>
+      <w:proofErr w:type="gramEnd"/>
+      <w:r>
+        <w:t xml:space="preserve"> == SO.DR2) &amp; </w:t>
+      </w:r>
+      <w:proofErr w:type="spellStart"/>
+      <w:r>
+        <w:t>GA.SIB_needed</w:t>
+      </w:r>
+      <w:proofErr w:type="spellEnd"/>
+      <w:r>
+        <w:t xml:space="preserve"> &amp; SO.V_LD_reg2</w:t>
+      </w:r>
+    </w:p>
+    <w:p>
+      <w:pPr>
+        <w:pStyle w:val="ListParagraph"/>
+        <w:numPr>
+          <w:ilvl w:val="2"/>
+          <w:numId w:val="4"/>
+        </w:numPr>
+      </w:pPr>
+      <w:r>
+        <w:t xml:space="preserve"> (</w:t>
+      </w:r>
+      <w:proofErr w:type="spellStart"/>
+      <w:proofErr w:type="gramStart"/>
+      <w:r>
+        <w:t>GA.Index</w:t>
+      </w:r>
+      <w:proofErr w:type="spellEnd"/>
+      <w:proofErr w:type="gramEnd"/>
+      <w:r>
+        <w:t xml:space="preserve"> == E.DR2) &amp; </w:t>
+      </w:r>
+      <w:proofErr w:type="spellStart"/>
+      <w:r>
+        <w:t>GA.SIB_needed</w:t>
+      </w:r>
+      <w:proofErr w:type="spellEnd"/>
+      <w:r>
+        <w:t xml:space="preserve"> &amp; E.V_LD_reg2</w:t>
+      </w:r>
+    </w:p>
+    <w:p>
+      <w:pPr>
+        <w:pStyle w:val="ListParagraph"/>
+        <w:numPr>
+          <w:ilvl w:val="2"/>
+          <w:numId w:val="4"/>
+        </w:numPr>
+      </w:pPr>
+      <w:r>
+        <w:t xml:space="preserve"> (</w:t>
+      </w:r>
+      <w:proofErr w:type="spellStart"/>
+      <w:proofErr w:type="gramStart"/>
+      <w:r>
+        <w:t>GA.Index</w:t>
+      </w:r>
+      <w:proofErr w:type="spellEnd"/>
+      <w:proofErr w:type="gramEnd"/>
+      <w:r>
+        <w:t xml:space="preserve"> == WB.DR2) &amp; </w:t>
+      </w:r>
+      <w:proofErr w:type="spellStart"/>
+      <w:r>
+        <w:t>GA.SIB_needed</w:t>
+      </w:r>
+      <w:proofErr w:type="spellEnd"/>
+      <w:r>
+        <w:t xml:space="preserve"> &amp; WB.V_LD_reg2</w:t>
+      </w:r>
+    </w:p>
+    <w:p>
+      <w:pPr>
+        <w:pStyle w:val="ListParagraph"/>
+        <w:numPr>
+          <w:ilvl w:val="0"/>
+          <w:numId w:val="4"/>
+        </w:numPr>
+      </w:pPr>
+      <w:r>
+        <w:t>Memory</w:t>
+      </w:r>
     </w:p>
     <w:p>
       <w:pPr>
@@ -80,102 +619,18 @@
           <w:numId w:val="4"/>
         </w:numPr>
       </w:pPr>
-      <w:proofErr w:type="gramStart"/>
-      <w:r>
-        <w:t>SO.</w:t>
-      </w:r>
-      <w:r>
-        <w:t>D</w:t>
-      </w:r>
-      <w:r>
-        <w:t>MAR</w:t>
-      </w:r>
-      <w:proofErr w:type="gramEnd"/>
-      <w:r>
-        <w:t xml:space="preserve"> &lt;- physical (</w:t>
-      </w:r>
-      <w:proofErr w:type="spellStart"/>
-      <w:r>
-        <w:t>GA</w:t>
-      </w:r>
-      <w:r>
-        <w:t>.DL</w:t>
-      </w:r>
-      <w:r>
-        <w:t>ogical</w:t>
-      </w:r>
-      <w:proofErr w:type="spellEnd"/>
-      <w:r>
-        <w:t>)</w:t>
-      </w:r>
-    </w:p>
-    <w:p>
-      <w:pPr>
-        <w:pStyle w:val="ListParagraph"/>
-        <w:numPr>
-          <w:ilvl w:val="2"/>
-          <w:numId w:val="4"/>
-        </w:numPr>
-      </w:pPr>
-      <w:proofErr w:type="spellStart"/>
-      <w:r>
-        <w:t>SIB_Base</w:t>
-      </w:r>
-      <w:proofErr w:type="spellEnd"/>
-      <w:r>
-        <w:t xml:space="preserve"> &lt;- GPR(</w:t>
-      </w:r>
-      <w:proofErr w:type="spellStart"/>
-      <w:proofErr w:type="gramStart"/>
-      <w:r>
-        <w:t>GA</w:t>
-      </w:r>
-      <w:r>
-        <w:t>.</w:t>
-      </w:r>
-      <w:r>
-        <w:t>Base</w:t>
-      </w:r>
-      <w:proofErr w:type="spellEnd"/>
-      <w:proofErr w:type="gramEnd"/>
-      <w:r>
-        <w:t>)</w:t>
-      </w:r>
-    </w:p>
-    <w:p>
-      <w:pPr>
-        <w:pStyle w:val="ListParagraph"/>
-        <w:numPr>
-          <w:ilvl w:val="2"/>
-          <w:numId w:val="4"/>
-        </w:numPr>
-      </w:pPr>
-      <w:proofErr w:type="spellStart"/>
-      <w:r>
-        <w:t>SIB_</w:t>
-      </w:r>
-      <w:r>
-        <w:t>Index</w:t>
-      </w:r>
-      <w:proofErr w:type="spellEnd"/>
-      <w:r>
-        <w:t xml:space="preserve"> &lt;- GPR(</w:t>
-      </w:r>
-      <w:proofErr w:type="spellStart"/>
-      <w:proofErr w:type="gramStart"/>
-      <w:r>
-        <w:t>GA</w:t>
-      </w:r>
-      <w:r>
-        <w:t>.</w:t>
-      </w:r>
-      <w:r>
-        <w:t>Index</w:t>
-      </w:r>
-      <w:proofErr w:type="spellEnd"/>
-      <w:proofErr w:type="gramEnd"/>
-      <w:r>
-        <w:t>)</w:t>
+      <w:proofErr w:type="spellStart"/>
+      <w:proofErr w:type="gramStart"/>
+      <w:r>
+        <w:t>E.op</w:t>
+      </w:r>
+      <w:proofErr w:type="gramEnd"/>
+      <w:r>
+        <w:t>_dest</w:t>
+      </w:r>
+      <w:proofErr w:type="spellEnd"/>
+      <w:r>
+        <w:t xml:space="preserve"> &lt;- r/m</w:t>
       </w:r>
     </w:p>
     <w:p>
@@ -187,25 +642,21 @@
         </w:numPr>
       </w:pPr>
       <w:proofErr w:type="spellStart"/>
-      <w:r>
-        <w:t>S</w:t>
-      </w:r>
-      <w:r>
-        <w:t>O</w:t>
-      </w:r>
-      <w:r>
-        <w:t>.SR_dest</w:t>
-      </w:r>
-      <w:proofErr w:type="spellEnd"/>
-      <w:r>
-        <w:t xml:space="preserve"> &lt;- </w:t>
-      </w:r>
-      <w:proofErr w:type="spellStart"/>
-      <w:r>
-        <w:t>GA</w:t>
-      </w:r>
-      <w:r>
-        <w:t>.SR_dest</w:t>
+      <w:proofErr w:type="gramStart"/>
+      <w:r>
+        <w:t>E.op</w:t>
+      </w:r>
+      <w:proofErr w:type="gramEnd"/>
+      <w:r>
+        <w:t>_src</w:t>
+      </w:r>
+      <w:proofErr w:type="spellEnd"/>
+      <w:r>
+        <w:t xml:space="preserve"> &lt;- r/m, </w:t>
+      </w:r>
+      <w:proofErr w:type="spellStart"/>
+      <w:r>
+        <w:t>imm</w:t>
       </w:r>
       <w:proofErr w:type="spellEnd"/>
     </w:p>
@@ -217,20 +668,428 @@
           <w:numId w:val="4"/>
         </w:numPr>
       </w:pPr>
-      <w:proofErr w:type="spellStart"/>
-      <w:r>
-        <w:t>SO.SR_src</w:t>
-      </w:r>
-      <w:proofErr w:type="spellEnd"/>
-      <w:r>
-        <w:t xml:space="preserve"> &lt;- </w:t>
-      </w:r>
-      <w:proofErr w:type="spellStart"/>
-      <w:r>
-        <w:t>GA</w:t>
-      </w:r>
-      <w:r>
-        <w:t>.SR_src</w:t>
+      <w:r>
+        <w:t>Dep stall on:</w:t>
+      </w:r>
+    </w:p>
+    <w:p>
+      <w:pPr>
+        <w:pStyle w:val="ListParagraph"/>
+        <w:numPr>
+          <w:ilvl w:val="2"/>
+          <w:numId w:val="4"/>
+        </w:numPr>
+      </w:pPr>
+      <w:r>
+        <w:t xml:space="preserve"> (</w:t>
+      </w:r>
+      <w:proofErr w:type="gramStart"/>
+      <w:r>
+        <w:t>SO</w:t>
+      </w:r>
+      <w:r>
+        <w:t>.</w:t>
+      </w:r>
+      <w:r>
+        <w:t>DR</w:t>
+      </w:r>
+      <w:proofErr w:type="gramEnd"/>
+      <w:r>
+        <w:t xml:space="preserve"> == E.</w:t>
+      </w:r>
+      <w:r>
+        <w:t>DR</w:t>
+      </w:r>
+      <w:r>
+        <w:t xml:space="preserve">) &amp; </w:t>
+      </w:r>
+      <w:proofErr w:type="spellStart"/>
+      <w:r>
+        <w:t>SO</w:t>
+      </w:r>
+      <w:r>
+        <w:t>.</w:t>
+      </w:r>
+      <w:r>
+        <w:t>V_</w:t>
+      </w:r>
+      <w:r>
+        <w:t>CS_</w:t>
+      </w:r>
+      <w:r>
+        <w:t>DR</w:t>
+      </w:r>
+      <w:r>
+        <w:t>_needed</w:t>
+      </w:r>
+      <w:proofErr w:type="spellEnd"/>
+      <w:r>
+        <w:t xml:space="preserve"> &amp; </w:t>
+      </w:r>
+      <w:proofErr w:type="spellStart"/>
+      <w:r>
+        <w:t>E.V_</w:t>
+      </w:r>
+      <w:r>
+        <w:t>CS_</w:t>
+      </w:r>
+      <w:r>
+        <w:t>LD_reg</w:t>
+      </w:r>
+      <w:proofErr w:type="spellEnd"/>
+    </w:p>
+    <w:p>
+      <w:pPr>
+        <w:pStyle w:val="ListParagraph"/>
+        <w:numPr>
+          <w:ilvl w:val="2"/>
+          <w:numId w:val="4"/>
+        </w:numPr>
+      </w:pPr>
+      <w:r>
+        <w:t xml:space="preserve"> (</w:t>
+      </w:r>
+      <w:proofErr w:type="gramStart"/>
+      <w:r>
+        <w:t>SO</w:t>
+      </w:r>
+      <w:r>
+        <w:t>.</w:t>
+      </w:r>
+      <w:r>
+        <w:t>DR</w:t>
+      </w:r>
+      <w:proofErr w:type="gramEnd"/>
+      <w:r>
+        <w:t xml:space="preserve"> == WB.</w:t>
+      </w:r>
+      <w:r>
+        <w:t>DR</w:t>
+      </w:r>
+      <w:r>
+        <w:t xml:space="preserve">) &amp; </w:t>
+      </w:r>
+      <w:proofErr w:type="spellStart"/>
+      <w:r>
+        <w:t>SO</w:t>
+      </w:r>
+      <w:r>
+        <w:t>.</w:t>
+      </w:r>
+      <w:r>
+        <w:t>V_</w:t>
+      </w:r>
+      <w:r>
+        <w:t>CS_</w:t>
+      </w:r>
+      <w:r>
+        <w:t>DR</w:t>
+      </w:r>
+      <w:r>
+        <w:t>_needed</w:t>
+      </w:r>
+      <w:proofErr w:type="spellEnd"/>
+      <w:r>
+        <w:t xml:space="preserve"> &amp; </w:t>
+      </w:r>
+      <w:proofErr w:type="spellStart"/>
+      <w:r>
+        <w:t>WB.V_</w:t>
+      </w:r>
+      <w:r>
+        <w:t>CS_</w:t>
+      </w:r>
+      <w:r>
+        <w:t>LD_reg</w:t>
+      </w:r>
+      <w:proofErr w:type="spellEnd"/>
+    </w:p>
+    <w:p>
+      <w:pPr>
+        <w:pStyle w:val="ListParagraph"/>
+        <w:numPr>
+          <w:ilvl w:val="2"/>
+          <w:numId w:val="4"/>
+        </w:numPr>
+      </w:pPr>
+      <w:r>
+        <w:t xml:space="preserve"> (</w:t>
+      </w:r>
+      <w:r>
+        <w:t>SO</w:t>
+      </w:r>
+      <w:r>
+        <w:t>.</w:t>
+      </w:r>
+      <w:r>
+        <w:t>SR</w:t>
+      </w:r>
+      <w:r>
+        <w:t xml:space="preserve"> == </w:t>
+      </w:r>
+      <w:proofErr w:type="gramStart"/>
+      <w:r>
+        <w:t>E.</w:t>
+      </w:r>
+      <w:r>
+        <w:t>DR</w:t>
+      </w:r>
+      <w:proofErr w:type="gramEnd"/>
+      <w:r>
+        <w:t xml:space="preserve">) &amp; </w:t>
+      </w:r>
+      <w:r>
+        <w:t>SO</w:t>
+      </w:r>
+      <w:r>
+        <w:t>.</w:t>
+      </w:r>
+      <w:r>
+        <w:t>V_</w:t>
+      </w:r>
+      <w:r>
+        <w:t>CS_SR</w:t>
+      </w:r>
+      <w:r>
+        <w:t xml:space="preserve"> </w:t>
+      </w:r>
+      <w:r>
+        <w:t xml:space="preserve">_needed &amp; </w:t>
+      </w:r>
+      <w:r>
+        <w:t>E</w:t>
+      </w:r>
+      <w:r>
+        <w:t>.V_</w:t>
+      </w:r>
+      <w:r>
+        <w:t xml:space="preserve"> </w:t>
+      </w:r>
+      <w:proofErr w:type="spellStart"/>
+      <w:r>
+        <w:t>CS_</w:t>
+      </w:r>
+      <w:r>
+        <w:t>LD_reg</w:t>
+      </w:r>
+      <w:proofErr w:type="spellEnd"/>
+    </w:p>
+    <w:p>
+      <w:pPr>
+        <w:pStyle w:val="ListParagraph"/>
+        <w:numPr>
+          <w:ilvl w:val="2"/>
+          <w:numId w:val="4"/>
+        </w:numPr>
+      </w:pPr>
+      <w:r>
+        <w:t xml:space="preserve"> (</w:t>
+      </w:r>
+      <w:r>
+        <w:t>SO</w:t>
+      </w:r>
+      <w:r>
+        <w:t>.</w:t>
+      </w:r>
+      <w:r>
+        <w:t>SR</w:t>
+      </w:r>
+      <w:r>
+        <w:t xml:space="preserve"> == </w:t>
+      </w:r>
+      <w:proofErr w:type="gramStart"/>
+      <w:r>
+        <w:t>WB.</w:t>
+      </w:r>
+      <w:r>
+        <w:t>DR</w:t>
+      </w:r>
+      <w:proofErr w:type="gramEnd"/>
+      <w:r>
+        <w:t xml:space="preserve">) &amp; </w:t>
+      </w:r>
+      <w:proofErr w:type="spellStart"/>
+      <w:r>
+        <w:t>SO</w:t>
+      </w:r>
+      <w:r>
+        <w:t>.</w:t>
+      </w:r>
+      <w:r>
+        <w:t>V_</w:t>
+      </w:r>
+      <w:r>
+        <w:t>CS_SR_needed</w:t>
+      </w:r>
+      <w:proofErr w:type="spellEnd"/>
+      <w:r>
+        <w:t xml:space="preserve"> &amp; </w:t>
+      </w:r>
+      <w:r>
+        <w:t>WB</w:t>
+      </w:r>
+      <w:r>
+        <w:t>.V_</w:t>
+      </w:r>
+      <w:r>
+        <w:t xml:space="preserve"> </w:t>
+      </w:r>
+      <w:proofErr w:type="spellStart"/>
+      <w:r>
+        <w:t>CS_</w:t>
+      </w:r>
+      <w:r>
+        <w:t>LD_reg</w:t>
+      </w:r>
+      <w:proofErr w:type="spellEnd"/>
+    </w:p>
+    <w:p>
+      <w:pPr>
+        <w:pStyle w:val="ListParagraph"/>
+        <w:numPr>
+          <w:ilvl w:val="2"/>
+          <w:numId w:val="4"/>
+        </w:numPr>
+      </w:pPr>
+      <w:r>
+        <w:t xml:space="preserve"> (physical (</w:t>
+      </w:r>
+      <w:r>
+        <w:t>SO</w:t>
+      </w:r>
+      <w:r>
+        <w:t>.</w:t>
+      </w:r>
+      <w:r>
+        <w:t xml:space="preserve"> </w:t>
+      </w:r>
+      <w:r>
+        <w:t>DMAR</w:t>
+      </w:r>
+      <w:r>
+        <w:t xml:space="preserve">) == </w:t>
+      </w:r>
+      <w:proofErr w:type="gramStart"/>
+      <w:r>
+        <w:t>E.</w:t>
+      </w:r>
+      <w:r>
+        <w:t>D</w:t>
+      </w:r>
+      <w:r>
+        <w:t>MAR</w:t>
+      </w:r>
+      <w:proofErr w:type="gramEnd"/>
+      <w:r>
+        <w:t xml:space="preserve">) &amp; </w:t>
+      </w:r>
+      <w:proofErr w:type="spellStart"/>
+      <w:r>
+        <w:t>SO</w:t>
+      </w:r>
+      <w:r>
+        <w:t>.</w:t>
+      </w:r>
+      <w:r>
+        <w:t>V_</w:t>
+      </w:r>
+      <w:r>
+        <w:t>CS_</w:t>
+      </w:r>
+      <w:r>
+        <w:t>D</w:t>
+      </w:r>
+      <w:r>
+        <w:t>mem_needed</w:t>
+      </w:r>
+      <w:proofErr w:type="spellEnd"/>
+      <w:r>
+        <w:t xml:space="preserve"> &amp; </w:t>
+      </w:r>
+      <w:proofErr w:type="spellStart"/>
+      <w:r>
+        <w:t>E.V_</w:t>
+      </w:r>
+      <w:r>
+        <w:t>Mem</w:t>
+      </w:r>
+      <w:r>
+        <w:t>_</w:t>
+      </w:r>
+      <w:r>
+        <w:t>wb</w:t>
+      </w:r>
+      <w:proofErr w:type="spellEnd"/>
+    </w:p>
+    <w:p>
+      <w:pPr>
+        <w:pStyle w:val="ListParagraph"/>
+        <w:numPr>
+          <w:ilvl w:val="2"/>
+          <w:numId w:val="4"/>
+        </w:numPr>
+      </w:pPr>
+      <w:r>
+        <w:t>(physical (</w:t>
+      </w:r>
+      <w:r>
+        <w:t>SO</w:t>
+      </w:r>
+      <w:r>
+        <w:t>.</w:t>
+      </w:r>
+      <w:r>
+        <w:t xml:space="preserve"> </w:t>
+      </w:r>
+      <w:r>
+        <w:t>DMAR</w:t>
+      </w:r>
+      <w:r>
+        <w:t xml:space="preserve">) == </w:t>
+      </w:r>
+      <w:proofErr w:type="gramStart"/>
+      <w:r>
+        <w:t>WB.</w:t>
+      </w:r>
+      <w:r>
+        <w:t>D</w:t>
+      </w:r>
+      <w:r>
+        <w:t>MAR</w:t>
+      </w:r>
+      <w:proofErr w:type="gramEnd"/>
+      <w:r>
+        <w:t xml:space="preserve">) &amp; </w:t>
+      </w:r>
+      <w:proofErr w:type="spellStart"/>
+      <w:r>
+        <w:t>SO</w:t>
+      </w:r>
+      <w:r>
+        <w:t>.</w:t>
+      </w:r>
+      <w:r>
+        <w:t>V_</w:t>
+      </w:r>
+      <w:r>
+        <w:t>CS_</w:t>
+      </w:r>
+      <w:r>
+        <w:t>D</w:t>
+      </w:r>
+      <w:r>
+        <w:t>mem_needed</w:t>
+      </w:r>
+      <w:proofErr w:type="spellEnd"/>
+      <w:r>
+        <w:t xml:space="preserve"> &amp; </w:t>
+      </w:r>
+      <w:proofErr w:type="spellStart"/>
+      <w:r>
+        <w:t>WB.V_</w:t>
+      </w:r>
+      <w:r>
+        <w:t>Mem_wb</w:t>
       </w:r>
       <w:proofErr w:type="spellEnd"/>
     </w:p>
@@ -242,22 +1101,58 @@
           <w:numId w:val="4"/>
         </w:numPr>
       </w:pPr>
-      <w:proofErr w:type="spellStart"/>
-      <w:r>
-        <w:t>SO.imm</w:t>
-      </w:r>
-      <w:proofErr w:type="spellEnd"/>
-      <w:r>
-        <w:t xml:space="preserve"> &lt;- </w:t>
-      </w:r>
-      <w:proofErr w:type="spellStart"/>
-      <w:r>
-        <w:t>GA</w:t>
-      </w:r>
-      <w:r>
-        <w:t>.imm</w:t>
-      </w:r>
-      <w:proofErr w:type="spellEnd"/>
+      <w:r>
+        <w:t>Mem Stall on:</w:t>
+      </w:r>
+    </w:p>
+    <w:p>
+      <w:pPr>
+        <w:pStyle w:val="ListParagraph"/>
+        <w:numPr>
+          <w:ilvl w:val="2"/>
+          <w:numId w:val="4"/>
+        </w:numPr>
+      </w:pPr>
+      <w:r>
+        <w:t>(</w:t>
+      </w:r>
+      <w:proofErr w:type="spellStart"/>
+      <w:r>
+        <w:t>SO.CS_Dcache.en</w:t>
+      </w:r>
+      <w:proofErr w:type="spellEnd"/>
+      <w:r>
+        <w:t xml:space="preserve"> &amp; </w:t>
+      </w:r>
+      <w:proofErr w:type="gramStart"/>
+      <w:r>
+        <w:t>SO.V</w:t>
+      </w:r>
+      <w:proofErr w:type="gramEnd"/>
+      <w:r>
+        <w:t>)</w:t>
+      </w:r>
+      <w:r>
+        <w:t xml:space="preserve"> &amp; </w:t>
+      </w:r>
+      <w:r>
+        <w:t>!</w:t>
+      </w:r>
+      <w:r>
+        <w:t>DCache_r_priority1</w:t>
+      </w:r>
+    </w:p>
+    <w:p>
+      <w:pPr>
+        <w:pStyle w:val="ListParagraph"/>
+        <w:numPr>
+          <w:ilvl w:val="0"/>
+          <w:numId w:val="4"/>
+        </w:numPr>
+      </w:pPr>
+      <w:r>
+        <w:t>Execute</w:t>
+      </w:r>
     </w:p>
     <w:p>
       <w:pPr>
@@ -269,48 +1164,42 @@
       </w:pPr>
       <w:proofErr w:type="spellStart"/>
       <w:r>
-        <w:t>Reg_in_use</w:t>
-      </w:r>
-      <w:proofErr w:type="spellEnd"/>
-      <w:r>
-        <w:t xml:space="preserve"> stall on: </w:t>
-      </w:r>
-    </w:p>
-    <w:p>
-      <w:pPr>
-        <w:pStyle w:val="ListParagraph"/>
-        <w:numPr>
-          <w:ilvl w:val="2"/>
+        <w:t>WB.alu_result</w:t>
+      </w:r>
+      <w:proofErr w:type="spellEnd"/>
+      <w:r>
+        <w:t xml:space="preserve"> &lt;- </w:t>
+      </w:r>
+      <w:proofErr w:type="spellStart"/>
+      <w:proofErr w:type="gramStart"/>
+      <w:r>
+        <w:t>E.op</w:t>
+      </w:r>
+      <w:proofErr w:type="gramEnd"/>
+      <w:r>
+        <w:t>_dest</w:t>
+      </w:r>
+      <w:proofErr w:type="spellEnd"/>
+      <w:r>
+        <w:t xml:space="preserve"> + </w:t>
+      </w:r>
+      <w:proofErr w:type="spellStart"/>
+      <w:r>
+        <w:t>E.op_src</w:t>
+      </w:r>
+      <w:proofErr w:type="spellEnd"/>
+    </w:p>
+    <w:p>
+      <w:pPr>
+        <w:pStyle w:val="ListParagraph"/>
+        <w:numPr>
+          <w:ilvl w:val="0"/>
           <w:numId w:val="4"/>
         </w:numPr>
       </w:pPr>
       <w:r>
-        <w:t xml:space="preserve"> </w:t>
-      </w:r>
-      <w:proofErr w:type="gramStart"/>
-      <w:r>
-        <w:t>!</w:t>
-      </w:r>
-      <w:proofErr w:type="spellStart"/>
-      <w:r>
-        <w:t>GRP</w:t>
-      </w:r>
-      <w:proofErr w:type="gramEnd"/>
-      <w:r>
-        <w:t>_ready</w:t>
-      </w:r>
-      <w:proofErr w:type="spellEnd"/>
-      <w:r>
-        <w:t xml:space="preserve"> &amp; </w:t>
-      </w:r>
-      <w:proofErr w:type="spellStart"/>
-      <w:r>
-        <w:t>GA</w:t>
-      </w:r>
-      <w:r>
-        <w:t>.SIB_needed</w:t>
-      </w:r>
-      <w:proofErr w:type="spellEnd"/>
+        <w:t>Write Back</w:t>
+      </w:r>
     </w:p>
     <w:p>
       <w:pPr>
@@ -321,410 +1210,13 @@
         </w:numPr>
       </w:pPr>
       <w:r>
-        <w:t>Dep stall</w:t>
-      </w:r>
-    </w:p>
-    <w:p>
-      <w:pPr>
-        <w:pStyle w:val="ListParagraph"/>
-        <w:numPr>
-          <w:ilvl w:val="2"/>
-          <w:numId w:val="4"/>
-        </w:numPr>
-      </w:pPr>
-      <w:r>
-        <w:t>(</w:t>
-      </w:r>
-      <w:proofErr w:type="spellStart"/>
-      <w:proofErr w:type="gramStart"/>
-      <w:r>
-        <w:t>GA.Base</w:t>
-      </w:r>
-      <w:proofErr w:type="spellEnd"/>
-      <w:proofErr w:type="gramEnd"/>
-      <w:r>
-        <w:t xml:space="preserve"> == SO.DR) &amp; </w:t>
-      </w:r>
-      <w:proofErr w:type="spellStart"/>
-      <w:r>
-        <w:t>GA.SIB_needed</w:t>
-      </w:r>
-      <w:proofErr w:type="spellEnd"/>
-      <w:r>
-        <w:t xml:space="preserve"> &amp; </w:t>
-      </w:r>
-      <w:proofErr w:type="spellStart"/>
-      <w:r>
-        <w:t>SO.V_LD_reg</w:t>
-      </w:r>
-      <w:proofErr w:type="spellEnd"/>
-    </w:p>
-    <w:p>
-      <w:pPr>
-        <w:pStyle w:val="ListParagraph"/>
-        <w:numPr>
-          <w:ilvl w:val="2"/>
-          <w:numId w:val="4"/>
-        </w:numPr>
-      </w:pPr>
-      <w:r>
-        <w:t xml:space="preserve"> (</w:t>
-      </w:r>
-      <w:proofErr w:type="spellStart"/>
-      <w:proofErr w:type="gramStart"/>
-      <w:r>
-        <w:t>GA.Base</w:t>
-      </w:r>
-      <w:proofErr w:type="spellEnd"/>
-      <w:proofErr w:type="gramEnd"/>
-      <w:r>
-        <w:t xml:space="preserve"> == E.DR) &amp; </w:t>
-      </w:r>
-      <w:proofErr w:type="spellStart"/>
-      <w:r>
-        <w:t>GA.SIB_needed</w:t>
-      </w:r>
-      <w:proofErr w:type="spellEnd"/>
-      <w:r>
-        <w:t xml:space="preserve"> &amp; </w:t>
-      </w:r>
-      <w:proofErr w:type="spellStart"/>
-      <w:r>
-        <w:t>E.V_LD_reg</w:t>
-      </w:r>
-      <w:proofErr w:type="spellEnd"/>
-    </w:p>
-    <w:p>
-      <w:pPr>
-        <w:pStyle w:val="ListParagraph"/>
-        <w:numPr>
-          <w:ilvl w:val="2"/>
-          <w:numId w:val="4"/>
-        </w:numPr>
-      </w:pPr>
-      <w:r>
-        <w:t xml:space="preserve"> (</w:t>
-      </w:r>
-      <w:proofErr w:type="spellStart"/>
-      <w:proofErr w:type="gramStart"/>
-      <w:r>
-        <w:t>GA.Base</w:t>
-      </w:r>
-      <w:proofErr w:type="spellEnd"/>
-      <w:proofErr w:type="gramEnd"/>
-      <w:r>
-        <w:t xml:space="preserve"> == WB.DR) &amp; </w:t>
-      </w:r>
-      <w:proofErr w:type="spellStart"/>
-      <w:r>
-        <w:t>GA.SIB_needed</w:t>
-      </w:r>
-      <w:proofErr w:type="spellEnd"/>
-      <w:r>
-        <w:t xml:space="preserve"> &amp; </w:t>
-      </w:r>
-      <w:proofErr w:type="spellStart"/>
-      <w:r>
-        <w:t>WB.V_LD_reg</w:t>
-      </w:r>
-      <w:proofErr w:type="spellEnd"/>
-    </w:p>
-    <w:p>
-      <w:pPr>
-        <w:pStyle w:val="ListParagraph"/>
-        <w:numPr>
-          <w:ilvl w:val="2"/>
-          <w:numId w:val="4"/>
-        </w:numPr>
-      </w:pPr>
-      <w:r>
-        <w:t>(</w:t>
-      </w:r>
-      <w:proofErr w:type="spellStart"/>
-      <w:proofErr w:type="gramStart"/>
-      <w:r>
-        <w:t>GA.Index</w:t>
-      </w:r>
-      <w:proofErr w:type="spellEnd"/>
-      <w:proofErr w:type="gramEnd"/>
-      <w:r>
-        <w:t xml:space="preserve"> == SO.DR) &amp; </w:t>
-      </w:r>
-      <w:proofErr w:type="spellStart"/>
-      <w:r>
-        <w:t>GA.SIB_needed</w:t>
-      </w:r>
-      <w:proofErr w:type="spellEnd"/>
-      <w:r>
-        <w:t xml:space="preserve"> &amp; </w:t>
-      </w:r>
-      <w:proofErr w:type="spellStart"/>
-      <w:r>
-        <w:t>SO.V_LD_reg</w:t>
-      </w:r>
-      <w:proofErr w:type="spellEnd"/>
-    </w:p>
-    <w:p>
-      <w:pPr>
-        <w:pStyle w:val="ListParagraph"/>
-        <w:numPr>
-          <w:ilvl w:val="2"/>
-          <w:numId w:val="4"/>
-        </w:numPr>
-      </w:pPr>
-      <w:r>
-        <w:t xml:space="preserve"> (</w:t>
-      </w:r>
-      <w:proofErr w:type="spellStart"/>
-      <w:proofErr w:type="gramStart"/>
-      <w:r>
-        <w:t>GA.Index</w:t>
-      </w:r>
-      <w:proofErr w:type="spellEnd"/>
-      <w:proofErr w:type="gramEnd"/>
-      <w:r>
-        <w:t xml:space="preserve"> == E.DR) &amp; </w:t>
-      </w:r>
-      <w:proofErr w:type="spellStart"/>
-      <w:r>
-        <w:t>GA.SIB_needed</w:t>
-      </w:r>
-      <w:proofErr w:type="spellEnd"/>
-      <w:r>
-        <w:t xml:space="preserve"> &amp; </w:t>
-      </w:r>
-      <w:proofErr w:type="spellStart"/>
-      <w:r>
-        <w:t>E.V_LD_reg</w:t>
-      </w:r>
-      <w:proofErr w:type="spellEnd"/>
-    </w:p>
-    <w:p>
-      <w:pPr>
-        <w:pStyle w:val="ListParagraph"/>
-        <w:numPr>
-          <w:ilvl w:val="2"/>
-          <w:numId w:val="4"/>
-        </w:numPr>
-      </w:pPr>
-      <w:r>
-        <w:t xml:space="preserve"> (</w:t>
-      </w:r>
-      <w:proofErr w:type="spellStart"/>
-      <w:proofErr w:type="gramStart"/>
-      <w:r>
-        <w:t>GA.Index</w:t>
-      </w:r>
-      <w:proofErr w:type="spellEnd"/>
-      <w:proofErr w:type="gramEnd"/>
-      <w:r>
-        <w:t xml:space="preserve"> == WB.DR) &amp; </w:t>
-      </w:r>
-      <w:proofErr w:type="spellStart"/>
-      <w:r>
-        <w:t>GA.SIB_needed</w:t>
-      </w:r>
-      <w:proofErr w:type="spellEnd"/>
-      <w:r>
-        <w:t xml:space="preserve"> &amp; </w:t>
-      </w:r>
-      <w:proofErr w:type="spellStart"/>
-      <w:r>
-        <w:t>WB.V_LD_reg</w:t>
-      </w:r>
-      <w:proofErr w:type="spellEnd"/>
-    </w:p>
-    <w:p>
-      <w:pPr>
-        <w:pStyle w:val="ListParagraph"/>
-        <w:numPr>
-          <w:ilvl w:val="2"/>
-          <w:numId w:val="4"/>
-        </w:numPr>
-      </w:pPr>
-      <w:r>
-        <w:t>(</w:t>
-      </w:r>
-      <w:proofErr w:type="spellStart"/>
-      <w:proofErr w:type="gramStart"/>
-      <w:r>
-        <w:t>GA.Base</w:t>
-      </w:r>
-      <w:proofErr w:type="spellEnd"/>
-      <w:proofErr w:type="gramEnd"/>
-      <w:r>
-        <w:t xml:space="preserve"> == SO.DR2) &amp; </w:t>
-      </w:r>
-      <w:proofErr w:type="spellStart"/>
-      <w:r>
-        <w:t>GA.SIB_needed</w:t>
-      </w:r>
-      <w:proofErr w:type="spellEnd"/>
-      <w:r>
-        <w:t xml:space="preserve"> &amp; SO.V_LD_reg2</w:t>
-      </w:r>
-    </w:p>
-    <w:p>
-      <w:pPr>
-        <w:pStyle w:val="ListParagraph"/>
-        <w:numPr>
-          <w:ilvl w:val="2"/>
-          <w:numId w:val="4"/>
-        </w:numPr>
-      </w:pPr>
-      <w:r>
-        <w:t xml:space="preserve"> (</w:t>
-      </w:r>
-      <w:proofErr w:type="spellStart"/>
-      <w:proofErr w:type="gramStart"/>
-      <w:r>
-        <w:t>GA.Base</w:t>
-      </w:r>
-      <w:proofErr w:type="spellEnd"/>
-      <w:proofErr w:type="gramEnd"/>
-      <w:r>
-        <w:t xml:space="preserve"> == E.DR2) &amp; </w:t>
-      </w:r>
-      <w:proofErr w:type="spellStart"/>
-      <w:r>
-        <w:t>GA.SIB_needed</w:t>
-      </w:r>
-      <w:proofErr w:type="spellEnd"/>
-      <w:r>
-        <w:t xml:space="preserve"> &amp; E.V_LD_reg2</w:t>
-      </w:r>
-    </w:p>
-    <w:p>
-      <w:pPr>
-        <w:pStyle w:val="ListParagraph"/>
-        <w:numPr>
-          <w:ilvl w:val="2"/>
-          <w:numId w:val="4"/>
-        </w:numPr>
-      </w:pPr>
-      <w:r>
-        <w:t xml:space="preserve"> (</w:t>
-      </w:r>
-      <w:proofErr w:type="spellStart"/>
-      <w:proofErr w:type="gramStart"/>
-      <w:r>
-        <w:t>GA.Base</w:t>
-      </w:r>
-      <w:proofErr w:type="spellEnd"/>
-      <w:proofErr w:type="gramEnd"/>
-      <w:r>
-        <w:t xml:space="preserve"> == WB.DR2) &amp; </w:t>
-      </w:r>
-      <w:proofErr w:type="spellStart"/>
-      <w:r>
-        <w:t>GA.SIB_needed</w:t>
-      </w:r>
-      <w:proofErr w:type="spellEnd"/>
-      <w:r>
-        <w:t xml:space="preserve"> &amp; WB.V_LD_reg2</w:t>
-      </w:r>
-    </w:p>
-    <w:p>
-      <w:pPr>
-        <w:pStyle w:val="ListParagraph"/>
-        <w:numPr>
-          <w:ilvl w:val="2"/>
-          <w:numId w:val="4"/>
-        </w:numPr>
-      </w:pPr>
-      <w:r>
-        <w:t>(</w:t>
-      </w:r>
-      <w:proofErr w:type="spellStart"/>
-      <w:proofErr w:type="gramStart"/>
-      <w:r>
-        <w:t>GA.Index</w:t>
-      </w:r>
-      <w:proofErr w:type="spellEnd"/>
-      <w:proofErr w:type="gramEnd"/>
-      <w:r>
-        <w:t xml:space="preserve"> == SO.DR2) &amp; </w:t>
-      </w:r>
-      <w:proofErr w:type="spellStart"/>
-      <w:r>
-        <w:t>GA.SIB_needed</w:t>
-      </w:r>
-      <w:proofErr w:type="spellEnd"/>
-      <w:r>
-        <w:t xml:space="preserve"> &amp; SO.V_LD_reg2</w:t>
-      </w:r>
-    </w:p>
-    <w:p>
-      <w:pPr>
-        <w:pStyle w:val="ListParagraph"/>
-        <w:numPr>
-          <w:ilvl w:val="2"/>
-          <w:numId w:val="4"/>
-        </w:numPr>
-      </w:pPr>
-      <w:r>
-        <w:t xml:space="preserve"> (</w:t>
-      </w:r>
-      <w:proofErr w:type="spellStart"/>
-      <w:proofErr w:type="gramStart"/>
-      <w:r>
-        <w:t>GA.Index</w:t>
-      </w:r>
-      <w:proofErr w:type="spellEnd"/>
-      <w:proofErr w:type="gramEnd"/>
-      <w:r>
-        <w:t xml:space="preserve"> == E.DR2) &amp; </w:t>
-      </w:r>
-      <w:proofErr w:type="spellStart"/>
-      <w:r>
-        <w:t>GA.SIB_needed</w:t>
-      </w:r>
-      <w:proofErr w:type="spellEnd"/>
-      <w:r>
-        <w:t xml:space="preserve"> &amp; E.V_LD_reg2</w:t>
-      </w:r>
-    </w:p>
-    <w:p>
-      <w:pPr>
-        <w:pStyle w:val="ListParagraph"/>
-        <w:numPr>
-          <w:ilvl w:val="2"/>
-          <w:numId w:val="4"/>
-        </w:numPr>
-      </w:pPr>
-      <w:r>
-        <w:t xml:space="preserve"> (</w:t>
-      </w:r>
-      <w:proofErr w:type="spellStart"/>
-      <w:proofErr w:type="gramStart"/>
-      <w:r>
-        <w:t>GA.Index</w:t>
-      </w:r>
-      <w:proofErr w:type="spellEnd"/>
-      <w:proofErr w:type="gramEnd"/>
-      <w:r>
-        <w:t xml:space="preserve"> == WB.DR2) &amp; </w:t>
-      </w:r>
-      <w:proofErr w:type="spellStart"/>
-      <w:r>
-        <w:t>GA.SIB_needed</w:t>
-      </w:r>
-      <w:proofErr w:type="spellEnd"/>
-      <w:r>
-        <w:t xml:space="preserve"> &amp; WB.V_LD_reg2</w:t>
-      </w:r>
-    </w:p>
-    <w:p>
-      <w:pPr>
-        <w:pStyle w:val="ListParagraph"/>
-        <w:numPr>
-          <w:ilvl w:val="0"/>
-          <w:numId w:val="4"/>
-        </w:numPr>
-      </w:pPr>
-      <w:r>
-        <w:t>Memory</w:t>
-      </w:r>
+        <w:t xml:space="preserve">r/m &lt;- </w:t>
+      </w:r>
+      <w:proofErr w:type="spellStart"/>
+      <w:r>
+        <w:t>WB.alu_result</w:t>
+      </w:r>
+      <w:proofErr w:type="spellEnd"/>
     </w:p>
     <w:p>
       <w:pPr>
@@ -734,19 +1226,14 @@
           <w:numId w:val="4"/>
         </w:numPr>
       </w:pPr>
-      <w:proofErr w:type="spellStart"/>
-      <w:proofErr w:type="gramStart"/>
-      <w:r>
-        <w:t>E.op</w:t>
-      </w:r>
-      <w:proofErr w:type="gramEnd"/>
-      <w:r>
-        <w:t>_dest</w:t>
-      </w:r>
-      <w:proofErr w:type="spellEnd"/>
-      <w:r>
-        <w:t xml:space="preserve"> &lt;- r/m</w:t>
-      </w:r>
+      <w:r>
+        <w:t xml:space="preserve">flags &lt;- </w:t>
+      </w:r>
+      <w:proofErr w:type="spellStart"/>
+      <w:r>
+        <w:t>WB.alu_flags</w:t>
+      </w:r>
+      <w:proofErr w:type="spellEnd"/>
     </w:p>
     <w:p>
       <w:pPr>
@@ -756,610 +1243,7 @@
           <w:numId w:val="4"/>
         </w:numPr>
       </w:pPr>
-      <w:proofErr w:type="spellStart"/>
-      <w:proofErr w:type="gramStart"/>
-      <w:r>
-        <w:t>E.op</w:t>
-      </w:r>
-      <w:proofErr w:type="gramEnd"/>
-      <w:r>
-        <w:t>_src</w:t>
-      </w:r>
-      <w:proofErr w:type="spellEnd"/>
-      <w:r>
-        <w:t xml:space="preserve"> &lt;- r/m, </w:t>
-      </w:r>
-      <w:proofErr w:type="spellStart"/>
-      <w:r>
-        <w:t>imm</w:t>
-      </w:r>
-      <w:proofErr w:type="spellEnd"/>
-    </w:p>
-    <w:p>
-      <w:pPr>
-        <w:pStyle w:val="ListParagraph"/>
-        <w:numPr>
-          <w:ilvl w:val="1"/>
-          <w:numId w:val="4"/>
-        </w:numPr>
-      </w:pPr>
-      <w:r>
-        <w:t>Dep stall on:</w:t>
-      </w:r>
-    </w:p>
-    <w:p>
-      <w:pPr>
-        <w:pStyle w:val="ListParagraph"/>
-        <w:numPr>
-          <w:ilvl w:val="2"/>
-          <w:numId w:val="4"/>
-        </w:numPr>
-      </w:pPr>
-      <w:r>
-        <w:t xml:space="preserve"> (</w:t>
-      </w:r>
-      <w:proofErr w:type="gramStart"/>
-      <w:r>
-        <w:t>SO</w:t>
-      </w:r>
-      <w:r>
-        <w:t>.</w:t>
-      </w:r>
-      <w:r>
-        <w:t>DR</w:t>
-      </w:r>
-      <w:proofErr w:type="gramEnd"/>
-      <w:r>
-        <w:t xml:space="preserve"> == E.</w:t>
-      </w:r>
-      <w:r>
-        <w:t>DR</w:t>
-      </w:r>
-      <w:r>
-        <w:t xml:space="preserve">) &amp; </w:t>
-      </w:r>
-      <w:proofErr w:type="spellStart"/>
-      <w:r>
-        <w:t>SO</w:t>
-      </w:r>
-      <w:r>
-        <w:t>.</w:t>
-      </w:r>
-      <w:r>
-        <w:t>V_</w:t>
-      </w:r>
-      <w:r>
-        <w:t>CS_</w:t>
-      </w:r>
-      <w:r>
-        <w:t>DR</w:t>
-      </w:r>
-      <w:r>
-        <w:t>_needed</w:t>
-      </w:r>
-      <w:proofErr w:type="spellEnd"/>
-      <w:r>
-        <w:t xml:space="preserve"> &amp; </w:t>
-      </w:r>
-      <w:proofErr w:type="spellStart"/>
-      <w:r>
-        <w:t>E.V_</w:t>
-      </w:r>
-      <w:r>
-        <w:t>CS_</w:t>
-      </w:r>
-      <w:r>
-        <w:t>LD_reg</w:t>
-      </w:r>
-      <w:proofErr w:type="spellEnd"/>
-    </w:p>
-    <w:p>
-      <w:pPr>
-        <w:pStyle w:val="ListParagraph"/>
-        <w:numPr>
-          <w:ilvl w:val="2"/>
-          <w:numId w:val="4"/>
-        </w:numPr>
-      </w:pPr>
-      <w:r>
-        <w:t xml:space="preserve"> (</w:t>
-      </w:r>
-      <w:proofErr w:type="gramStart"/>
-      <w:r>
-        <w:t>SO</w:t>
-      </w:r>
-      <w:r>
-        <w:t>.</w:t>
-      </w:r>
-      <w:r>
-        <w:t>DR</w:t>
-      </w:r>
-      <w:proofErr w:type="gramEnd"/>
-      <w:r>
-        <w:t xml:space="preserve"> == WB.</w:t>
-      </w:r>
-      <w:r>
-        <w:t>DR</w:t>
-      </w:r>
-      <w:r>
-        <w:t xml:space="preserve">) &amp; </w:t>
-      </w:r>
-      <w:proofErr w:type="spellStart"/>
-      <w:r>
-        <w:t>SO</w:t>
-      </w:r>
-      <w:r>
-        <w:t>.</w:t>
-      </w:r>
-      <w:r>
-        <w:t>V_</w:t>
-      </w:r>
-      <w:r>
-        <w:t>CS_</w:t>
-      </w:r>
-      <w:r>
-        <w:t>DR</w:t>
-      </w:r>
-      <w:r>
-        <w:t>_needed</w:t>
-      </w:r>
-      <w:proofErr w:type="spellEnd"/>
-      <w:r>
-        <w:t xml:space="preserve"> &amp; </w:t>
-      </w:r>
-      <w:proofErr w:type="spellStart"/>
-      <w:r>
-        <w:t>WB.V_</w:t>
-      </w:r>
-      <w:r>
-        <w:t>CS_</w:t>
-      </w:r>
-      <w:r>
-        <w:t>LD_reg</w:t>
-      </w:r>
-      <w:proofErr w:type="spellEnd"/>
-    </w:p>
-    <w:p>
-      <w:pPr>
-        <w:pStyle w:val="ListParagraph"/>
-        <w:numPr>
-          <w:ilvl w:val="2"/>
-          <w:numId w:val="4"/>
-        </w:numPr>
-      </w:pPr>
-      <w:r>
-        <w:t xml:space="preserve"> (</w:t>
-      </w:r>
-      <w:r>
-        <w:t>SO</w:t>
-      </w:r>
-      <w:r>
-        <w:t>.</w:t>
-      </w:r>
-      <w:r>
-        <w:t>SR</w:t>
-      </w:r>
-      <w:r>
-        <w:t xml:space="preserve"> == </w:t>
-      </w:r>
-      <w:proofErr w:type="gramStart"/>
-      <w:r>
-        <w:t>E.</w:t>
-      </w:r>
-      <w:r>
-        <w:t>DR</w:t>
-      </w:r>
-      <w:proofErr w:type="gramEnd"/>
-      <w:r>
-        <w:t xml:space="preserve">) &amp; </w:t>
-      </w:r>
-      <w:r>
-        <w:t>SO</w:t>
-      </w:r>
-      <w:r>
-        <w:t>.</w:t>
-      </w:r>
-      <w:r>
-        <w:t>V_</w:t>
-      </w:r>
-      <w:r>
-        <w:t>CS_SR</w:t>
-      </w:r>
-      <w:r>
-        <w:t xml:space="preserve"> </w:t>
-      </w:r>
-      <w:r>
-        <w:t xml:space="preserve">_needed &amp; </w:t>
-      </w:r>
-      <w:r>
-        <w:t>E</w:t>
-      </w:r>
-      <w:r>
-        <w:t>.V_</w:t>
-      </w:r>
-      <w:r>
-        <w:t xml:space="preserve"> </w:t>
-      </w:r>
-      <w:proofErr w:type="spellStart"/>
-      <w:r>
-        <w:t>CS_</w:t>
-      </w:r>
-      <w:r>
-        <w:t>LD_reg</w:t>
-      </w:r>
-      <w:proofErr w:type="spellEnd"/>
-    </w:p>
-    <w:p>
-      <w:pPr>
-        <w:pStyle w:val="ListParagraph"/>
-        <w:numPr>
-          <w:ilvl w:val="2"/>
-          <w:numId w:val="4"/>
-        </w:numPr>
-      </w:pPr>
-      <w:r>
-        <w:t xml:space="preserve"> (</w:t>
-      </w:r>
-      <w:r>
-        <w:t>SO</w:t>
-      </w:r>
-      <w:r>
-        <w:t>.</w:t>
-      </w:r>
-      <w:r>
-        <w:t>SR</w:t>
-      </w:r>
-      <w:r>
-        <w:t xml:space="preserve"> == </w:t>
-      </w:r>
-      <w:proofErr w:type="gramStart"/>
-      <w:r>
-        <w:t>WB.</w:t>
-      </w:r>
-      <w:r>
-        <w:t>DR</w:t>
-      </w:r>
-      <w:proofErr w:type="gramEnd"/>
-      <w:r>
-        <w:t xml:space="preserve">) &amp; </w:t>
-      </w:r>
-      <w:proofErr w:type="spellStart"/>
-      <w:r>
-        <w:t>SO</w:t>
-      </w:r>
-      <w:r>
-        <w:t>.</w:t>
-      </w:r>
-      <w:r>
-        <w:t>V_</w:t>
-      </w:r>
-      <w:r>
-        <w:t>CS_SR_needed</w:t>
-      </w:r>
-      <w:proofErr w:type="spellEnd"/>
-      <w:r>
-        <w:t xml:space="preserve"> &amp; </w:t>
-      </w:r>
-      <w:r>
-        <w:t>WB</w:t>
-      </w:r>
-      <w:r>
-        <w:t>.V_</w:t>
-      </w:r>
-      <w:r>
-        <w:t xml:space="preserve"> </w:t>
-      </w:r>
-      <w:proofErr w:type="spellStart"/>
-      <w:r>
-        <w:t>CS_</w:t>
-      </w:r>
-      <w:r>
-        <w:t>LD_reg</w:t>
-      </w:r>
-      <w:proofErr w:type="spellEnd"/>
-    </w:p>
-    <w:p>
-      <w:pPr>
-        <w:pStyle w:val="ListParagraph"/>
-        <w:numPr>
-          <w:ilvl w:val="2"/>
-          <w:numId w:val="4"/>
-        </w:numPr>
-      </w:pPr>
-      <w:r>
-        <w:t xml:space="preserve"> (physical (</w:t>
-      </w:r>
-      <w:r>
-        <w:t>SO</w:t>
-      </w:r>
-      <w:r>
-        <w:t>.</w:t>
-      </w:r>
-      <w:r>
-        <w:t xml:space="preserve"> </w:t>
-      </w:r>
-      <w:r>
-        <w:t>DMAR</w:t>
-      </w:r>
-      <w:r>
-        <w:t xml:space="preserve">) == </w:t>
-      </w:r>
-      <w:proofErr w:type="gramStart"/>
-      <w:r>
-        <w:t>E.</w:t>
-      </w:r>
-      <w:r>
-        <w:t>D</w:t>
-      </w:r>
-      <w:r>
-        <w:t>MAR</w:t>
-      </w:r>
-      <w:proofErr w:type="gramEnd"/>
-      <w:r>
-        <w:t xml:space="preserve">) &amp; </w:t>
-      </w:r>
-      <w:proofErr w:type="spellStart"/>
-      <w:r>
-        <w:t>SO</w:t>
-      </w:r>
-      <w:r>
-        <w:t>.</w:t>
-      </w:r>
-      <w:r>
-        <w:t>V_</w:t>
-      </w:r>
-      <w:r>
-        <w:t>CS_</w:t>
-      </w:r>
-      <w:r>
-        <w:t>D</w:t>
-      </w:r>
-      <w:r>
-        <w:t>mem_needed</w:t>
-      </w:r>
-      <w:proofErr w:type="spellEnd"/>
-      <w:r>
-        <w:t xml:space="preserve"> &amp; </w:t>
-      </w:r>
-      <w:proofErr w:type="spellStart"/>
-      <w:r>
-        <w:t>E.V_</w:t>
-      </w:r>
-      <w:r>
-        <w:t>Mem</w:t>
-      </w:r>
-      <w:r>
-        <w:t>_</w:t>
-      </w:r>
-      <w:r>
-        <w:t>wb</w:t>
-      </w:r>
-      <w:proofErr w:type="spellEnd"/>
-    </w:p>
-    <w:p>
-      <w:pPr>
-        <w:pStyle w:val="ListParagraph"/>
-        <w:numPr>
-          <w:ilvl w:val="2"/>
-          <w:numId w:val="4"/>
-        </w:numPr>
-      </w:pPr>
-      <w:r>
-        <w:t>(physical (</w:t>
-      </w:r>
-      <w:r>
-        <w:t>SO</w:t>
-      </w:r>
-      <w:r>
-        <w:t>.</w:t>
-      </w:r>
-      <w:r>
-        <w:t xml:space="preserve"> </w:t>
-      </w:r>
-      <w:r>
-        <w:t>DMAR</w:t>
-      </w:r>
-      <w:r>
-        <w:t xml:space="preserve">) == </w:t>
-      </w:r>
-      <w:proofErr w:type="gramStart"/>
-      <w:r>
-        <w:t>WB.</w:t>
-      </w:r>
-      <w:r>
-        <w:t>D</w:t>
-      </w:r>
-      <w:r>
-        <w:t>MAR</w:t>
-      </w:r>
-      <w:proofErr w:type="gramEnd"/>
-      <w:r>
-        <w:t xml:space="preserve">) &amp; </w:t>
-      </w:r>
-      <w:proofErr w:type="spellStart"/>
-      <w:r>
-        <w:t>SO</w:t>
-      </w:r>
-      <w:r>
-        <w:t>.</w:t>
-      </w:r>
-      <w:r>
-        <w:t>V_</w:t>
-      </w:r>
-      <w:r>
-        <w:t>CS_</w:t>
-      </w:r>
-      <w:r>
-        <w:t>D</w:t>
-      </w:r>
-      <w:r>
-        <w:t>mem_needed</w:t>
-      </w:r>
-      <w:proofErr w:type="spellEnd"/>
-      <w:r>
-        <w:t xml:space="preserve"> &amp; </w:t>
-      </w:r>
-      <w:proofErr w:type="spellStart"/>
-      <w:r>
-        <w:t>WB.V_</w:t>
-      </w:r>
-      <w:r>
-        <w:t>Mem_wb</w:t>
-      </w:r>
-      <w:proofErr w:type="spellEnd"/>
-    </w:p>
-    <w:p>
-      <w:pPr>
-        <w:pStyle w:val="ListParagraph"/>
-        <w:numPr>
-          <w:ilvl w:val="1"/>
-          <w:numId w:val="4"/>
-        </w:numPr>
-      </w:pPr>
-      <w:r>
-        <w:t>Mem Stall on:</w:t>
-      </w:r>
-    </w:p>
-    <w:p>
-      <w:pPr>
-        <w:pStyle w:val="ListParagraph"/>
-        <w:numPr>
-          <w:ilvl w:val="2"/>
-          <w:numId w:val="4"/>
-        </w:numPr>
-      </w:pPr>
-      <w:r>
-        <w:t>(</w:t>
-      </w:r>
-      <w:proofErr w:type="spellStart"/>
-      <w:r>
-        <w:t>SO.CS_Dcache.en</w:t>
-      </w:r>
-      <w:proofErr w:type="spellEnd"/>
-      <w:r>
-        <w:t xml:space="preserve"> &amp; </w:t>
-      </w:r>
-      <w:proofErr w:type="gramStart"/>
-      <w:r>
-        <w:t>SO.V</w:t>
-      </w:r>
-      <w:proofErr w:type="gramEnd"/>
-      <w:r>
-        <w:t>)</w:t>
-      </w:r>
-      <w:r>
-        <w:t xml:space="preserve"> &amp; </w:t>
-      </w:r>
-      <w:r>
-        <w:t>!</w:t>
-      </w:r>
-      <w:r>
-        <w:t>DCache_r_priority1</w:t>
-      </w:r>
-    </w:p>
-    <w:p>
-      <w:pPr>
-        <w:pStyle w:val="ListParagraph"/>
-        <w:numPr>
-          <w:ilvl w:val="0"/>
-          <w:numId w:val="4"/>
-        </w:numPr>
-      </w:pPr>
-      <w:r>
-        <w:t>Execute</w:t>
-      </w:r>
-    </w:p>
-    <w:p>
-      <w:pPr>
-        <w:pStyle w:val="ListParagraph"/>
-        <w:numPr>
-          <w:ilvl w:val="1"/>
-          <w:numId w:val="4"/>
-        </w:numPr>
-      </w:pPr>
-      <w:proofErr w:type="spellStart"/>
-      <w:r>
-        <w:t>WB.alu_result</w:t>
-      </w:r>
-      <w:proofErr w:type="spellEnd"/>
-      <w:r>
-        <w:t xml:space="preserve"> &lt;- </w:t>
-      </w:r>
-      <w:proofErr w:type="spellStart"/>
-      <w:proofErr w:type="gramStart"/>
-      <w:r>
-        <w:t>E.op</w:t>
-      </w:r>
-      <w:proofErr w:type="gramEnd"/>
-      <w:r>
-        <w:t>_dest</w:t>
-      </w:r>
-      <w:proofErr w:type="spellEnd"/>
-      <w:r>
-        <w:t xml:space="preserve"> + </w:t>
-      </w:r>
-      <w:proofErr w:type="spellStart"/>
-      <w:r>
-        <w:t>E.op_src</w:t>
-      </w:r>
-      <w:proofErr w:type="spellEnd"/>
-    </w:p>
-    <w:p>
-      <w:pPr>
-        <w:pStyle w:val="ListParagraph"/>
-        <w:numPr>
-          <w:ilvl w:val="0"/>
-          <w:numId w:val="4"/>
-        </w:numPr>
-      </w:pPr>
-      <w:r>
-        <w:t>Write Back</w:t>
-      </w:r>
-    </w:p>
-    <w:p>
-      <w:pPr>
-        <w:pStyle w:val="ListParagraph"/>
-        <w:numPr>
-          <w:ilvl w:val="1"/>
-          <w:numId w:val="4"/>
-        </w:numPr>
-      </w:pPr>
-      <w:r>
-        <w:t xml:space="preserve">r/m &lt;- </w:t>
-      </w:r>
-      <w:proofErr w:type="spellStart"/>
-      <w:r>
-        <w:t>WB.alu_result</w:t>
-      </w:r>
-      <w:proofErr w:type="spellEnd"/>
-    </w:p>
-    <w:p>
-      <w:pPr>
-        <w:pStyle w:val="ListParagraph"/>
-        <w:numPr>
-          <w:ilvl w:val="1"/>
-          <w:numId w:val="4"/>
-        </w:numPr>
-      </w:pPr>
-      <w:r>
-        <w:t xml:space="preserve">flags &lt;- </w:t>
-      </w:r>
-      <w:proofErr w:type="spellStart"/>
-      <w:r>
-        <w:t>WB.alu_flags</w:t>
-      </w:r>
-      <w:proofErr w:type="spellEnd"/>
-    </w:p>
-    <w:p>
-      <w:pPr>
-        <w:pStyle w:val="ListParagraph"/>
-        <w:numPr>
-          <w:ilvl w:val="1"/>
-          <w:numId w:val="4"/>
-        </w:numPr>
-      </w:pPr>
-      <w:r>
-        <w:lastRenderedPageBreak/>
+      <w:r>
         <w:t>Mem stall on:</w:t>
       </w:r>
     </w:p>
@@ -1417,6 +1301,7 @@
         </w:numPr>
       </w:pPr>
       <w:r>
+        <w:lastRenderedPageBreak/>
         <w:t>Fetch</w:t>
       </w:r>
     </w:p>
@@ -2331,7 +2216,6 @@
         <w:rPr>
           <w:b/>
         </w:rPr>
-        <w:lastRenderedPageBreak/>
         <w:t>HLT</w:t>
       </w:r>
     </w:p>
@@ -2380,6 +2264,7 @@
         </w:numPr>
       </w:pPr>
       <w:r>
+        <w:lastRenderedPageBreak/>
         <w:t>Setup Operands</w:t>
       </w:r>
     </w:p>
@@ -3008,147 +2893,147 @@
         </w:numPr>
       </w:pPr>
       <w:r>
+        <w:t>(</w:t>
+      </w:r>
+      <w:proofErr w:type="spellStart"/>
+      <w:proofErr w:type="gramStart"/>
+      <w:r>
+        <w:t>GA.Base</w:t>
+      </w:r>
+      <w:proofErr w:type="spellEnd"/>
+      <w:proofErr w:type="gramEnd"/>
+      <w:r>
+        <w:t xml:space="preserve"> == SO.DR) &amp; </w:t>
+      </w:r>
+      <w:proofErr w:type="spellStart"/>
+      <w:r>
+        <w:t>GA.SIB_needed</w:t>
+      </w:r>
+      <w:proofErr w:type="spellEnd"/>
+      <w:r>
+        <w:t xml:space="preserve"> &amp; </w:t>
+      </w:r>
+      <w:proofErr w:type="spellStart"/>
+      <w:r>
+        <w:t>SO.V_LD_reg</w:t>
+      </w:r>
+      <w:proofErr w:type="spellEnd"/>
+    </w:p>
+    <w:p>
+      <w:pPr>
+        <w:pStyle w:val="ListParagraph"/>
+        <w:numPr>
+          <w:ilvl w:val="2"/>
+          <w:numId w:val="14"/>
+        </w:numPr>
+      </w:pPr>
+      <w:r>
+        <w:t xml:space="preserve"> (</w:t>
+      </w:r>
+      <w:proofErr w:type="spellStart"/>
+      <w:proofErr w:type="gramStart"/>
+      <w:r>
+        <w:t>GA.Base</w:t>
+      </w:r>
+      <w:proofErr w:type="spellEnd"/>
+      <w:proofErr w:type="gramEnd"/>
+      <w:r>
+        <w:t xml:space="preserve"> == E.DR) &amp; </w:t>
+      </w:r>
+      <w:proofErr w:type="spellStart"/>
+      <w:r>
+        <w:t>GA.SIB_needed</w:t>
+      </w:r>
+      <w:proofErr w:type="spellEnd"/>
+      <w:r>
+        <w:t xml:space="preserve"> &amp; </w:t>
+      </w:r>
+      <w:proofErr w:type="spellStart"/>
+      <w:r>
+        <w:t>E.V_LD_reg</w:t>
+      </w:r>
+      <w:proofErr w:type="spellEnd"/>
+    </w:p>
+    <w:p>
+      <w:pPr>
+        <w:pStyle w:val="ListParagraph"/>
+        <w:numPr>
+          <w:ilvl w:val="2"/>
+          <w:numId w:val="14"/>
+        </w:numPr>
+      </w:pPr>
+      <w:r>
+        <w:t xml:space="preserve"> (</w:t>
+      </w:r>
+      <w:proofErr w:type="spellStart"/>
+      <w:proofErr w:type="gramStart"/>
+      <w:r>
+        <w:t>GA.Base</w:t>
+      </w:r>
+      <w:proofErr w:type="spellEnd"/>
+      <w:proofErr w:type="gramEnd"/>
+      <w:r>
+        <w:t xml:space="preserve"> == WB.DR) &amp; </w:t>
+      </w:r>
+      <w:proofErr w:type="spellStart"/>
+      <w:r>
+        <w:t>GA.SIB_needed</w:t>
+      </w:r>
+      <w:proofErr w:type="spellEnd"/>
+      <w:r>
+        <w:t xml:space="preserve"> &amp; </w:t>
+      </w:r>
+      <w:proofErr w:type="spellStart"/>
+      <w:r>
+        <w:t>WB.V_LD_reg</w:t>
+      </w:r>
+      <w:proofErr w:type="spellEnd"/>
+    </w:p>
+    <w:p>
+      <w:pPr>
+        <w:pStyle w:val="ListParagraph"/>
+        <w:numPr>
+          <w:ilvl w:val="2"/>
+          <w:numId w:val="14"/>
+        </w:numPr>
+      </w:pPr>
+      <w:r>
+        <w:t>(</w:t>
+      </w:r>
+      <w:proofErr w:type="spellStart"/>
+      <w:proofErr w:type="gramStart"/>
+      <w:r>
+        <w:t>GA.Index</w:t>
+      </w:r>
+      <w:proofErr w:type="spellEnd"/>
+      <w:proofErr w:type="gramEnd"/>
+      <w:r>
+        <w:t xml:space="preserve"> == SO.DR) &amp; </w:t>
+      </w:r>
+      <w:proofErr w:type="spellStart"/>
+      <w:r>
+        <w:t>GA.SIB_needed</w:t>
+      </w:r>
+      <w:proofErr w:type="spellEnd"/>
+      <w:r>
+        <w:t xml:space="preserve"> &amp; </w:t>
+      </w:r>
+      <w:proofErr w:type="spellStart"/>
+      <w:r>
+        <w:t>SO.V_LD_reg</w:t>
+      </w:r>
+      <w:proofErr w:type="spellEnd"/>
+    </w:p>
+    <w:p>
+      <w:pPr>
+        <w:pStyle w:val="ListParagraph"/>
+        <w:numPr>
+          <w:ilvl w:val="2"/>
+          <w:numId w:val="14"/>
+        </w:numPr>
+      </w:pPr>
+      <w:r>
         <w:lastRenderedPageBreak/>
-        <w:t>(</w:t>
-      </w:r>
-      <w:proofErr w:type="spellStart"/>
-      <w:proofErr w:type="gramStart"/>
-      <w:r>
-        <w:t>GA.Base</w:t>
-      </w:r>
-      <w:proofErr w:type="spellEnd"/>
-      <w:proofErr w:type="gramEnd"/>
-      <w:r>
-        <w:t xml:space="preserve"> == SO.DR) &amp; </w:t>
-      </w:r>
-      <w:proofErr w:type="spellStart"/>
-      <w:r>
-        <w:t>GA.SIB_needed</w:t>
-      </w:r>
-      <w:proofErr w:type="spellEnd"/>
-      <w:r>
-        <w:t xml:space="preserve"> &amp; </w:t>
-      </w:r>
-      <w:proofErr w:type="spellStart"/>
-      <w:r>
-        <w:t>SO.V_LD_reg</w:t>
-      </w:r>
-      <w:proofErr w:type="spellEnd"/>
-    </w:p>
-    <w:p>
-      <w:pPr>
-        <w:pStyle w:val="ListParagraph"/>
-        <w:numPr>
-          <w:ilvl w:val="2"/>
-          <w:numId w:val="14"/>
-        </w:numPr>
-      </w:pPr>
-      <w:r>
-        <w:t xml:space="preserve"> (</w:t>
-      </w:r>
-      <w:proofErr w:type="spellStart"/>
-      <w:proofErr w:type="gramStart"/>
-      <w:r>
-        <w:t>GA.Base</w:t>
-      </w:r>
-      <w:proofErr w:type="spellEnd"/>
-      <w:proofErr w:type="gramEnd"/>
-      <w:r>
-        <w:t xml:space="preserve"> == E.DR) &amp; </w:t>
-      </w:r>
-      <w:proofErr w:type="spellStart"/>
-      <w:r>
-        <w:t>GA.SIB_needed</w:t>
-      </w:r>
-      <w:proofErr w:type="spellEnd"/>
-      <w:r>
-        <w:t xml:space="preserve"> &amp; </w:t>
-      </w:r>
-      <w:proofErr w:type="spellStart"/>
-      <w:r>
-        <w:t>E.V_LD_reg</w:t>
-      </w:r>
-      <w:proofErr w:type="spellEnd"/>
-    </w:p>
-    <w:p>
-      <w:pPr>
-        <w:pStyle w:val="ListParagraph"/>
-        <w:numPr>
-          <w:ilvl w:val="2"/>
-          <w:numId w:val="14"/>
-        </w:numPr>
-      </w:pPr>
-      <w:r>
-        <w:t xml:space="preserve"> (</w:t>
-      </w:r>
-      <w:proofErr w:type="spellStart"/>
-      <w:proofErr w:type="gramStart"/>
-      <w:r>
-        <w:t>GA.Base</w:t>
-      </w:r>
-      <w:proofErr w:type="spellEnd"/>
-      <w:proofErr w:type="gramEnd"/>
-      <w:r>
-        <w:t xml:space="preserve"> == WB.DR) &amp; </w:t>
-      </w:r>
-      <w:proofErr w:type="spellStart"/>
-      <w:r>
-        <w:t>GA.SIB_needed</w:t>
-      </w:r>
-      <w:proofErr w:type="spellEnd"/>
-      <w:r>
-        <w:t xml:space="preserve"> &amp; </w:t>
-      </w:r>
-      <w:proofErr w:type="spellStart"/>
-      <w:r>
-        <w:t>WB.V_LD_reg</w:t>
-      </w:r>
-      <w:proofErr w:type="spellEnd"/>
-    </w:p>
-    <w:p>
-      <w:pPr>
-        <w:pStyle w:val="ListParagraph"/>
-        <w:numPr>
-          <w:ilvl w:val="2"/>
-          <w:numId w:val="14"/>
-        </w:numPr>
-      </w:pPr>
-      <w:r>
-        <w:t>(</w:t>
-      </w:r>
-      <w:proofErr w:type="spellStart"/>
-      <w:proofErr w:type="gramStart"/>
-      <w:r>
-        <w:t>GA.Index</w:t>
-      </w:r>
-      <w:proofErr w:type="spellEnd"/>
-      <w:proofErr w:type="gramEnd"/>
-      <w:r>
-        <w:t xml:space="preserve"> == SO.DR) &amp; </w:t>
-      </w:r>
-      <w:proofErr w:type="spellStart"/>
-      <w:r>
-        <w:t>GA.SIB_needed</w:t>
-      </w:r>
-      <w:proofErr w:type="spellEnd"/>
-      <w:r>
-        <w:t xml:space="preserve"> &amp; </w:t>
-      </w:r>
-      <w:proofErr w:type="spellStart"/>
-      <w:r>
-        <w:t>SO.V_LD_reg</w:t>
-      </w:r>
-      <w:proofErr w:type="spellEnd"/>
-    </w:p>
-    <w:p>
-      <w:pPr>
-        <w:pStyle w:val="ListParagraph"/>
-        <w:numPr>
-          <w:ilvl w:val="2"/>
-          <w:numId w:val="14"/>
-        </w:numPr>
-      </w:pPr>
-      <w:r>
         <w:t xml:space="preserve"> (</w:t>
       </w:r>
       <w:proofErr w:type="spellStart"/>
@@ -4154,147 +4039,147 @@
         </w:numPr>
       </w:pPr>
       <w:r>
+        <w:t xml:space="preserve"> (</w:t>
+      </w:r>
+      <w:proofErr w:type="spellStart"/>
+      <w:proofErr w:type="gramStart"/>
+      <w:r>
+        <w:t>GA.Base</w:t>
+      </w:r>
+      <w:proofErr w:type="spellEnd"/>
+      <w:proofErr w:type="gramEnd"/>
+      <w:r>
+        <w:t xml:space="preserve"> == WB.DR) &amp; </w:t>
+      </w:r>
+      <w:proofErr w:type="spellStart"/>
+      <w:r>
+        <w:t>GA.SIB_needed</w:t>
+      </w:r>
+      <w:proofErr w:type="spellEnd"/>
+      <w:r>
+        <w:t xml:space="preserve"> &amp; </w:t>
+      </w:r>
+      <w:proofErr w:type="spellStart"/>
+      <w:r>
+        <w:t>WB.V_LD_reg</w:t>
+      </w:r>
+      <w:proofErr w:type="spellEnd"/>
+    </w:p>
+    <w:p>
+      <w:pPr>
+        <w:pStyle w:val="ListParagraph"/>
+        <w:numPr>
+          <w:ilvl w:val="2"/>
+          <w:numId w:val="15"/>
+        </w:numPr>
+      </w:pPr>
+      <w:r>
+        <w:t>(</w:t>
+      </w:r>
+      <w:proofErr w:type="spellStart"/>
+      <w:proofErr w:type="gramStart"/>
+      <w:r>
+        <w:t>GA.Index</w:t>
+      </w:r>
+      <w:proofErr w:type="spellEnd"/>
+      <w:proofErr w:type="gramEnd"/>
+      <w:r>
+        <w:t xml:space="preserve"> == SO.DR) &amp; </w:t>
+      </w:r>
+      <w:proofErr w:type="spellStart"/>
+      <w:r>
+        <w:t>GA.SIB_needed</w:t>
+      </w:r>
+      <w:proofErr w:type="spellEnd"/>
+      <w:r>
+        <w:t xml:space="preserve"> &amp; </w:t>
+      </w:r>
+      <w:proofErr w:type="spellStart"/>
+      <w:r>
+        <w:t>SO.V_LD_reg</w:t>
+      </w:r>
+      <w:proofErr w:type="spellEnd"/>
+    </w:p>
+    <w:p>
+      <w:pPr>
+        <w:pStyle w:val="ListParagraph"/>
+        <w:numPr>
+          <w:ilvl w:val="2"/>
+          <w:numId w:val="15"/>
+        </w:numPr>
+      </w:pPr>
+      <w:r>
+        <w:t xml:space="preserve"> (</w:t>
+      </w:r>
+      <w:proofErr w:type="spellStart"/>
+      <w:proofErr w:type="gramStart"/>
+      <w:r>
+        <w:t>GA.Index</w:t>
+      </w:r>
+      <w:proofErr w:type="spellEnd"/>
+      <w:proofErr w:type="gramEnd"/>
+      <w:r>
+        <w:t xml:space="preserve"> == E.DR) &amp; </w:t>
+      </w:r>
+      <w:proofErr w:type="spellStart"/>
+      <w:r>
+        <w:t>GA.SIB_needed</w:t>
+      </w:r>
+      <w:proofErr w:type="spellEnd"/>
+      <w:r>
+        <w:t xml:space="preserve"> &amp; </w:t>
+      </w:r>
+      <w:proofErr w:type="spellStart"/>
+      <w:r>
+        <w:t>E.V_LD_reg</w:t>
+      </w:r>
+      <w:proofErr w:type="spellEnd"/>
+    </w:p>
+    <w:p>
+      <w:pPr>
+        <w:pStyle w:val="ListParagraph"/>
+        <w:numPr>
+          <w:ilvl w:val="2"/>
+          <w:numId w:val="15"/>
+        </w:numPr>
+      </w:pPr>
+      <w:r>
+        <w:t xml:space="preserve"> (</w:t>
+      </w:r>
+      <w:proofErr w:type="spellStart"/>
+      <w:proofErr w:type="gramStart"/>
+      <w:r>
+        <w:t>GA.Index</w:t>
+      </w:r>
+      <w:proofErr w:type="spellEnd"/>
+      <w:proofErr w:type="gramEnd"/>
+      <w:r>
+        <w:t xml:space="preserve"> == WB.DR) &amp; </w:t>
+      </w:r>
+      <w:proofErr w:type="spellStart"/>
+      <w:r>
+        <w:t>GA.SIB_needed</w:t>
+      </w:r>
+      <w:proofErr w:type="spellEnd"/>
+      <w:r>
+        <w:t xml:space="preserve"> &amp; </w:t>
+      </w:r>
+      <w:proofErr w:type="spellStart"/>
+      <w:r>
+        <w:t>WB.V_LD_reg</w:t>
+      </w:r>
+      <w:proofErr w:type="spellEnd"/>
+    </w:p>
+    <w:p>
+      <w:pPr>
+        <w:pStyle w:val="ListParagraph"/>
+        <w:numPr>
+          <w:ilvl w:val="2"/>
+          <w:numId w:val="15"/>
+        </w:numPr>
+      </w:pPr>
+      <w:r>
         <w:lastRenderedPageBreak/>
-        <w:t xml:space="preserve"> (</w:t>
-      </w:r>
-      <w:proofErr w:type="spellStart"/>
-      <w:proofErr w:type="gramStart"/>
-      <w:r>
-        <w:t>GA.Base</w:t>
-      </w:r>
-      <w:proofErr w:type="spellEnd"/>
-      <w:proofErr w:type="gramEnd"/>
-      <w:r>
-        <w:t xml:space="preserve"> == WB.DR) &amp; </w:t>
-      </w:r>
-      <w:proofErr w:type="spellStart"/>
-      <w:r>
-        <w:t>GA.SIB_needed</w:t>
-      </w:r>
-      <w:proofErr w:type="spellEnd"/>
-      <w:r>
-        <w:t xml:space="preserve"> &amp; </w:t>
-      </w:r>
-      <w:proofErr w:type="spellStart"/>
-      <w:r>
-        <w:t>WB.V_LD_reg</w:t>
-      </w:r>
-      <w:proofErr w:type="spellEnd"/>
-    </w:p>
-    <w:p>
-      <w:pPr>
-        <w:pStyle w:val="ListParagraph"/>
-        <w:numPr>
-          <w:ilvl w:val="2"/>
-          <w:numId w:val="15"/>
-        </w:numPr>
-      </w:pPr>
-      <w:r>
-        <w:t>(</w:t>
-      </w:r>
-      <w:proofErr w:type="spellStart"/>
-      <w:proofErr w:type="gramStart"/>
-      <w:r>
-        <w:t>GA.Index</w:t>
-      </w:r>
-      <w:proofErr w:type="spellEnd"/>
-      <w:proofErr w:type="gramEnd"/>
-      <w:r>
-        <w:t xml:space="preserve"> == SO.DR) &amp; </w:t>
-      </w:r>
-      <w:proofErr w:type="spellStart"/>
-      <w:r>
-        <w:t>GA.SIB_needed</w:t>
-      </w:r>
-      <w:proofErr w:type="spellEnd"/>
-      <w:r>
-        <w:t xml:space="preserve"> &amp; </w:t>
-      </w:r>
-      <w:proofErr w:type="spellStart"/>
-      <w:r>
-        <w:t>SO.V_LD_reg</w:t>
-      </w:r>
-      <w:proofErr w:type="spellEnd"/>
-    </w:p>
-    <w:p>
-      <w:pPr>
-        <w:pStyle w:val="ListParagraph"/>
-        <w:numPr>
-          <w:ilvl w:val="2"/>
-          <w:numId w:val="15"/>
-        </w:numPr>
-      </w:pPr>
-      <w:r>
-        <w:t xml:space="preserve"> (</w:t>
-      </w:r>
-      <w:proofErr w:type="spellStart"/>
-      <w:proofErr w:type="gramStart"/>
-      <w:r>
-        <w:t>GA.Index</w:t>
-      </w:r>
-      <w:proofErr w:type="spellEnd"/>
-      <w:proofErr w:type="gramEnd"/>
-      <w:r>
-        <w:t xml:space="preserve"> == E.DR) &amp; </w:t>
-      </w:r>
-      <w:proofErr w:type="spellStart"/>
-      <w:r>
-        <w:t>GA.SIB_needed</w:t>
-      </w:r>
-      <w:proofErr w:type="spellEnd"/>
-      <w:r>
-        <w:t xml:space="preserve"> &amp; </w:t>
-      </w:r>
-      <w:proofErr w:type="spellStart"/>
-      <w:r>
-        <w:t>E.V_LD_reg</w:t>
-      </w:r>
-      <w:proofErr w:type="spellEnd"/>
-    </w:p>
-    <w:p>
-      <w:pPr>
-        <w:pStyle w:val="ListParagraph"/>
-        <w:numPr>
-          <w:ilvl w:val="2"/>
-          <w:numId w:val="15"/>
-        </w:numPr>
-      </w:pPr>
-      <w:r>
-        <w:t xml:space="preserve"> (</w:t>
-      </w:r>
-      <w:proofErr w:type="spellStart"/>
-      <w:proofErr w:type="gramStart"/>
-      <w:r>
-        <w:t>GA.Index</w:t>
-      </w:r>
-      <w:proofErr w:type="spellEnd"/>
-      <w:proofErr w:type="gramEnd"/>
-      <w:r>
-        <w:t xml:space="preserve"> == WB.DR) &amp; </w:t>
-      </w:r>
-      <w:proofErr w:type="spellStart"/>
-      <w:r>
-        <w:t>GA.SIB_needed</w:t>
-      </w:r>
-      <w:proofErr w:type="spellEnd"/>
-      <w:r>
-        <w:t xml:space="preserve"> &amp; </w:t>
-      </w:r>
-      <w:proofErr w:type="spellStart"/>
-      <w:r>
-        <w:t>WB.V_LD_reg</w:t>
-      </w:r>
-      <w:proofErr w:type="spellEnd"/>
-    </w:p>
-    <w:p>
-      <w:pPr>
-        <w:pStyle w:val="ListParagraph"/>
-        <w:numPr>
-          <w:ilvl w:val="2"/>
-          <w:numId w:val="15"/>
-        </w:numPr>
-      </w:pPr>
-      <w:r>
         <w:t>(</w:t>
       </w:r>
       <w:proofErr w:type="spellStart"/>
@@ -5255,147 +5140,147 @@
         </w:numPr>
       </w:pPr>
       <w:r>
+        <w:t xml:space="preserve"> (</w:t>
+      </w:r>
+      <w:proofErr w:type="spellStart"/>
+      <w:proofErr w:type="gramStart"/>
+      <w:r>
+        <w:t>GA.Base</w:t>
+      </w:r>
+      <w:proofErr w:type="spellEnd"/>
+      <w:proofErr w:type="gramEnd"/>
+      <w:r>
+        <w:t xml:space="preserve"> == WB.DR) &amp; </w:t>
+      </w:r>
+      <w:proofErr w:type="spellStart"/>
+      <w:r>
+        <w:t>GA.SIB_needed</w:t>
+      </w:r>
+      <w:proofErr w:type="spellEnd"/>
+      <w:r>
+        <w:t xml:space="preserve"> &amp; </w:t>
+      </w:r>
+      <w:proofErr w:type="spellStart"/>
+      <w:r>
+        <w:t>WB.V_LD_reg</w:t>
+      </w:r>
+      <w:proofErr w:type="spellEnd"/>
+    </w:p>
+    <w:p>
+      <w:pPr>
+        <w:pStyle w:val="ListParagraph"/>
+        <w:numPr>
+          <w:ilvl w:val="2"/>
+          <w:numId w:val="16"/>
+        </w:numPr>
+      </w:pPr>
+      <w:r>
+        <w:t>(</w:t>
+      </w:r>
+      <w:proofErr w:type="spellStart"/>
+      <w:proofErr w:type="gramStart"/>
+      <w:r>
+        <w:t>GA.Index</w:t>
+      </w:r>
+      <w:proofErr w:type="spellEnd"/>
+      <w:proofErr w:type="gramEnd"/>
+      <w:r>
+        <w:t xml:space="preserve"> == SO.DR) &amp; </w:t>
+      </w:r>
+      <w:proofErr w:type="spellStart"/>
+      <w:r>
+        <w:t>GA.SIB_needed</w:t>
+      </w:r>
+      <w:proofErr w:type="spellEnd"/>
+      <w:r>
+        <w:t xml:space="preserve"> &amp; </w:t>
+      </w:r>
+      <w:proofErr w:type="spellStart"/>
+      <w:r>
+        <w:t>SO.V_LD_reg</w:t>
+      </w:r>
+      <w:proofErr w:type="spellEnd"/>
+    </w:p>
+    <w:p>
+      <w:pPr>
+        <w:pStyle w:val="ListParagraph"/>
+        <w:numPr>
+          <w:ilvl w:val="2"/>
+          <w:numId w:val="16"/>
+        </w:numPr>
+      </w:pPr>
+      <w:r>
+        <w:t xml:space="preserve"> (</w:t>
+      </w:r>
+      <w:proofErr w:type="spellStart"/>
+      <w:proofErr w:type="gramStart"/>
+      <w:r>
+        <w:t>GA.Index</w:t>
+      </w:r>
+      <w:proofErr w:type="spellEnd"/>
+      <w:proofErr w:type="gramEnd"/>
+      <w:r>
+        <w:t xml:space="preserve"> == E.DR) &amp; </w:t>
+      </w:r>
+      <w:proofErr w:type="spellStart"/>
+      <w:r>
+        <w:t>GA.SIB_needed</w:t>
+      </w:r>
+      <w:proofErr w:type="spellEnd"/>
+      <w:r>
+        <w:t xml:space="preserve"> &amp; </w:t>
+      </w:r>
+      <w:proofErr w:type="spellStart"/>
+      <w:r>
+        <w:t>E.V_LD_reg</w:t>
+      </w:r>
+      <w:proofErr w:type="spellEnd"/>
+    </w:p>
+    <w:p>
+      <w:pPr>
+        <w:pStyle w:val="ListParagraph"/>
+        <w:numPr>
+          <w:ilvl w:val="2"/>
+          <w:numId w:val="16"/>
+        </w:numPr>
+      </w:pPr>
+      <w:r>
+        <w:t xml:space="preserve"> (</w:t>
+      </w:r>
+      <w:proofErr w:type="spellStart"/>
+      <w:proofErr w:type="gramStart"/>
+      <w:r>
+        <w:t>GA.Index</w:t>
+      </w:r>
+      <w:proofErr w:type="spellEnd"/>
+      <w:proofErr w:type="gramEnd"/>
+      <w:r>
+        <w:t xml:space="preserve"> == WB.DR) &amp; </w:t>
+      </w:r>
+      <w:proofErr w:type="spellStart"/>
+      <w:r>
+        <w:t>GA.SIB_needed</w:t>
+      </w:r>
+      <w:proofErr w:type="spellEnd"/>
+      <w:r>
+        <w:t xml:space="preserve"> &amp; </w:t>
+      </w:r>
+      <w:proofErr w:type="spellStart"/>
+      <w:r>
+        <w:t>WB.V_LD_reg</w:t>
+      </w:r>
+      <w:proofErr w:type="spellEnd"/>
+    </w:p>
+    <w:p>
+      <w:pPr>
+        <w:pStyle w:val="ListParagraph"/>
+        <w:numPr>
+          <w:ilvl w:val="2"/>
+          <w:numId w:val="16"/>
+        </w:numPr>
+      </w:pPr>
+      <w:r>
         <w:lastRenderedPageBreak/>
-        <w:t xml:space="preserve"> (</w:t>
-      </w:r>
-      <w:proofErr w:type="spellStart"/>
-      <w:proofErr w:type="gramStart"/>
-      <w:r>
-        <w:t>GA.Base</w:t>
-      </w:r>
-      <w:proofErr w:type="spellEnd"/>
-      <w:proofErr w:type="gramEnd"/>
-      <w:r>
-        <w:t xml:space="preserve"> == WB.DR) &amp; </w:t>
-      </w:r>
-      <w:proofErr w:type="spellStart"/>
-      <w:r>
-        <w:t>GA.SIB_needed</w:t>
-      </w:r>
-      <w:proofErr w:type="spellEnd"/>
-      <w:r>
-        <w:t xml:space="preserve"> &amp; </w:t>
-      </w:r>
-      <w:proofErr w:type="spellStart"/>
-      <w:r>
-        <w:t>WB.V_LD_reg</w:t>
-      </w:r>
-      <w:proofErr w:type="spellEnd"/>
-    </w:p>
-    <w:p>
-      <w:pPr>
-        <w:pStyle w:val="ListParagraph"/>
-        <w:numPr>
-          <w:ilvl w:val="2"/>
-          <w:numId w:val="16"/>
-        </w:numPr>
-      </w:pPr>
-      <w:r>
-        <w:t>(</w:t>
-      </w:r>
-      <w:proofErr w:type="spellStart"/>
-      <w:proofErr w:type="gramStart"/>
-      <w:r>
-        <w:t>GA.Index</w:t>
-      </w:r>
-      <w:proofErr w:type="spellEnd"/>
-      <w:proofErr w:type="gramEnd"/>
-      <w:r>
-        <w:t xml:space="preserve"> == SO.DR) &amp; </w:t>
-      </w:r>
-      <w:proofErr w:type="spellStart"/>
-      <w:r>
-        <w:t>GA.SIB_needed</w:t>
-      </w:r>
-      <w:proofErr w:type="spellEnd"/>
-      <w:r>
-        <w:t xml:space="preserve"> &amp; </w:t>
-      </w:r>
-      <w:proofErr w:type="spellStart"/>
-      <w:r>
-        <w:t>SO.V_LD_reg</w:t>
-      </w:r>
-      <w:proofErr w:type="spellEnd"/>
-    </w:p>
-    <w:p>
-      <w:pPr>
-        <w:pStyle w:val="ListParagraph"/>
-        <w:numPr>
-          <w:ilvl w:val="2"/>
-          <w:numId w:val="16"/>
-        </w:numPr>
-      </w:pPr>
-      <w:r>
-        <w:t xml:space="preserve"> (</w:t>
-      </w:r>
-      <w:proofErr w:type="spellStart"/>
-      <w:proofErr w:type="gramStart"/>
-      <w:r>
-        <w:t>GA.Index</w:t>
-      </w:r>
-      <w:proofErr w:type="spellEnd"/>
-      <w:proofErr w:type="gramEnd"/>
-      <w:r>
-        <w:t xml:space="preserve"> == E.DR) &amp; </w:t>
-      </w:r>
-      <w:proofErr w:type="spellStart"/>
-      <w:r>
-        <w:t>GA.SIB_needed</w:t>
-      </w:r>
-      <w:proofErr w:type="spellEnd"/>
-      <w:r>
-        <w:t xml:space="preserve"> &amp; </w:t>
-      </w:r>
-      <w:proofErr w:type="spellStart"/>
-      <w:r>
-        <w:t>E.V_LD_reg</w:t>
-      </w:r>
-      <w:proofErr w:type="spellEnd"/>
-    </w:p>
-    <w:p>
-      <w:pPr>
-        <w:pStyle w:val="ListParagraph"/>
-        <w:numPr>
-          <w:ilvl w:val="2"/>
-          <w:numId w:val="16"/>
-        </w:numPr>
-      </w:pPr>
-      <w:r>
-        <w:t xml:space="preserve"> (</w:t>
-      </w:r>
-      <w:proofErr w:type="spellStart"/>
-      <w:proofErr w:type="gramStart"/>
-      <w:r>
-        <w:t>GA.Index</w:t>
-      </w:r>
-      <w:proofErr w:type="spellEnd"/>
-      <w:proofErr w:type="gramEnd"/>
-      <w:r>
-        <w:t xml:space="preserve"> == WB.DR) &amp; </w:t>
-      </w:r>
-      <w:proofErr w:type="spellStart"/>
-      <w:r>
-        <w:t>GA.SIB_needed</w:t>
-      </w:r>
-      <w:proofErr w:type="spellEnd"/>
-      <w:r>
-        <w:t xml:space="preserve"> &amp; </w:t>
-      </w:r>
-      <w:proofErr w:type="spellStart"/>
-      <w:r>
-        <w:t>WB.V_LD_reg</w:t>
-      </w:r>
-      <w:proofErr w:type="spellEnd"/>
-    </w:p>
-    <w:p>
-      <w:pPr>
-        <w:pStyle w:val="ListParagraph"/>
-        <w:numPr>
-          <w:ilvl w:val="2"/>
-          <w:numId w:val="16"/>
-        </w:numPr>
-      </w:pPr>
-      <w:r>
         <w:t>(</w:t>
       </w:r>
       <w:proofErr w:type="spellStart"/>
@@ -6378,147 +6263,147 @@
         </w:numPr>
       </w:pPr>
       <w:r>
+        <w:t xml:space="preserve"> (</w:t>
+      </w:r>
+      <w:proofErr w:type="spellStart"/>
+      <w:proofErr w:type="gramStart"/>
+      <w:r>
+        <w:t>GA.Base</w:t>
+      </w:r>
+      <w:proofErr w:type="spellEnd"/>
+      <w:proofErr w:type="gramEnd"/>
+      <w:r>
+        <w:t xml:space="preserve"> == WB.DR) &amp; </w:t>
+      </w:r>
+      <w:proofErr w:type="spellStart"/>
+      <w:r>
+        <w:t>GA.SIB_needed</w:t>
+      </w:r>
+      <w:proofErr w:type="spellEnd"/>
+      <w:r>
+        <w:t xml:space="preserve"> &amp; </w:t>
+      </w:r>
+      <w:proofErr w:type="spellStart"/>
+      <w:r>
+        <w:t>WB.V_LD_reg</w:t>
+      </w:r>
+      <w:proofErr w:type="spellEnd"/>
+    </w:p>
+    <w:p>
+      <w:pPr>
+        <w:pStyle w:val="ListParagraph"/>
+        <w:numPr>
+          <w:ilvl w:val="2"/>
+          <w:numId w:val="17"/>
+        </w:numPr>
+      </w:pPr>
+      <w:r>
+        <w:t>(</w:t>
+      </w:r>
+      <w:proofErr w:type="spellStart"/>
+      <w:proofErr w:type="gramStart"/>
+      <w:r>
+        <w:t>GA.Index</w:t>
+      </w:r>
+      <w:proofErr w:type="spellEnd"/>
+      <w:proofErr w:type="gramEnd"/>
+      <w:r>
+        <w:t xml:space="preserve"> == SO.DR) &amp; </w:t>
+      </w:r>
+      <w:proofErr w:type="spellStart"/>
+      <w:r>
+        <w:t>GA.SIB_needed</w:t>
+      </w:r>
+      <w:proofErr w:type="spellEnd"/>
+      <w:r>
+        <w:t xml:space="preserve"> &amp; </w:t>
+      </w:r>
+      <w:proofErr w:type="spellStart"/>
+      <w:r>
+        <w:t>SO.V_LD_reg</w:t>
+      </w:r>
+      <w:proofErr w:type="spellEnd"/>
+    </w:p>
+    <w:p>
+      <w:pPr>
+        <w:pStyle w:val="ListParagraph"/>
+        <w:numPr>
+          <w:ilvl w:val="2"/>
+          <w:numId w:val="17"/>
+        </w:numPr>
+      </w:pPr>
+      <w:r>
+        <w:t xml:space="preserve"> (</w:t>
+      </w:r>
+      <w:proofErr w:type="spellStart"/>
+      <w:proofErr w:type="gramStart"/>
+      <w:r>
+        <w:t>GA.Index</w:t>
+      </w:r>
+      <w:proofErr w:type="spellEnd"/>
+      <w:proofErr w:type="gramEnd"/>
+      <w:r>
+        <w:t xml:space="preserve"> == E.DR) &amp; </w:t>
+      </w:r>
+      <w:proofErr w:type="spellStart"/>
+      <w:r>
+        <w:t>GA.SIB_needed</w:t>
+      </w:r>
+      <w:proofErr w:type="spellEnd"/>
+      <w:r>
+        <w:t xml:space="preserve"> &amp; </w:t>
+      </w:r>
+      <w:proofErr w:type="spellStart"/>
+      <w:r>
+        <w:t>E.V_LD_reg</w:t>
+      </w:r>
+      <w:proofErr w:type="spellEnd"/>
+    </w:p>
+    <w:p>
+      <w:pPr>
+        <w:pStyle w:val="ListParagraph"/>
+        <w:numPr>
+          <w:ilvl w:val="2"/>
+          <w:numId w:val="17"/>
+        </w:numPr>
+      </w:pPr>
+      <w:r>
+        <w:t xml:space="preserve"> (</w:t>
+      </w:r>
+      <w:proofErr w:type="spellStart"/>
+      <w:proofErr w:type="gramStart"/>
+      <w:r>
+        <w:t>GA.Index</w:t>
+      </w:r>
+      <w:proofErr w:type="spellEnd"/>
+      <w:proofErr w:type="gramEnd"/>
+      <w:r>
+        <w:t xml:space="preserve"> == WB.DR) &amp; </w:t>
+      </w:r>
+      <w:proofErr w:type="spellStart"/>
+      <w:r>
+        <w:t>GA.SIB_needed</w:t>
+      </w:r>
+      <w:proofErr w:type="spellEnd"/>
+      <w:r>
+        <w:t xml:space="preserve"> &amp; </w:t>
+      </w:r>
+      <w:proofErr w:type="spellStart"/>
+      <w:r>
+        <w:t>WB.V_LD_reg</w:t>
+      </w:r>
+      <w:proofErr w:type="spellEnd"/>
+    </w:p>
+    <w:p>
+      <w:pPr>
+        <w:pStyle w:val="ListParagraph"/>
+        <w:numPr>
+          <w:ilvl w:val="2"/>
+          <w:numId w:val="17"/>
+        </w:numPr>
+      </w:pPr>
+      <w:r>
         <w:lastRenderedPageBreak/>
-        <w:t xml:space="preserve"> (</w:t>
-      </w:r>
-      <w:proofErr w:type="spellStart"/>
-      <w:proofErr w:type="gramStart"/>
-      <w:r>
-        <w:t>GA.Base</w:t>
-      </w:r>
-      <w:proofErr w:type="spellEnd"/>
-      <w:proofErr w:type="gramEnd"/>
-      <w:r>
-        <w:t xml:space="preserve"> == WB.DR) &amp; </w:t>
-      </w:r>
-      <w:proofErr w:type="spellStart"/>
-      <w:r>
-        <w:t>GA.SIB_needed</w:t>
-      </w:r>
-      <w:proofErr w:type="spellEnd"/>
-      <w:r>
-        <w:t xml:space="preserve"> &amp; </w:t>
-      </w:r>
-      <w:proofErr w:type="spellStart"/>
-      <w:r>
-        <w:t>WB.V_LD_reg</w:t>
-      </w:r>
-      <w:proofErr w:type="spellEnd"/>
-    </w:p>
-    <w:p>
-      <w:pPr>
-        <w:pStyle w:val="ListParagraph"/>
-        <w:numPr>
-          <w:ilvl w:val="2"/>
-          <w:numId w:val="17"/>
-        </w:numPr>
-      </w:pPr>
-      <w:r>
-        <w:t>(</w:t>
-      </w:r>
-      <w:proofErr w:type="spellStart"/>
-      <w:proofErr w:type="gramStart"/>
-      <w:r>
-        <w:t>GA.Index</w:t>
-      </w:r>
-      <w:proofErr w:type="spellEnd"/>
-      <w:proofErr w:type="gramEnd"/>
-      <w:r>
-        <w:t xml:space="preserve"> == SO.DR) &amp; </w:t>
-      </w:r>
-      <w:proofErr w:type="spellStart"/>
-      <w:r>
-        <w:t>GA.SIB_needed</w:t>
-      </w:r>
-      <w:proofErr w:type="spellEnd"/>
-      <w:r>
-        <w:t xml:space="preserve"> &amp; </w:t>
-      </w:r>
-      <w:proofErr w:type="spellStart"/>
-      <w:r>
-        <w:t>SO.V_LD_reg</w:t>
-      </w:r>
-      <w:proofErr w:type="spellEnd"/>
-    </w:p>
-    <w:p>
-      <w:pPr>
-        <w:pStyle w:val="ListParagraph"/>
-        <w:numPr>
-          <w:ilvl w:val="2"/>
-          <w:numId w:val="17"/>
-        </w:numPr>
-      </w:pPr>
-      <w:r>
-        <w:t xml:space="preserve"> (</w:t>
-      </w:r>
-      <w:proofErr w:type="spellStart"/>
-      <w:proofErr w:type="gramStart"/>
-      <w:r>
-        <w:t>GA.Index</w:t>
-      </w:r>
-      <w:proofErr w:type="spellEnd"/>
-      <w:proofErr w:type="gramEnd"/>
-      <w:r>
-        <w:t xml:space="preserve"> == E.DR) &amp; </w:t>
-      </w:r>
-      <w:proofErr w:type="spellStart"/>
-      <w:r>
-        <w:t>GA.SIB_needed</w:t>
-      </w:r>
-      <w:proofErr w:type="spellEnd"/>
-      <w:r>
-        <w:t xml:space="preserve"> &amp; </w:t>
-      </w:r>
-      <w:proofErr w:type="spellStart"/>
-      <w:r>
-        <w:t>E.V_LD_reg</w:t>
-      </w:r>
-      <w:proofErr w:type="spellEnd"/>
-    </w:p>
-    <w:p>
-      <w:pPr>
-        <w:pStyle w:val="ListParagraph"/>
-        <w:numPr>
-          <w:ilvl w:val="2"/>
-          <w:numId w:val="17"/>
-        </w:numPr>
-      </w:pPr>
-      <w:r>
-        <w:t xml:space="preserve"> (</w:t>
-      </w:r>
-      <w:proofErr w:type="spellStart"/>
-      <w:proofErr w:type="gramStart"/>
-      <w:r>
-        <w:t>GA.Index</w:t>
-      </w:r>
-      <w:proofErr w:type="spellEnd"/>
-      <w:proofErr w:type="gramEnd"/>
-      <w:r>
-        <w:t xml:space="preserve"> == WB.DR) &amp; </w:t>
-      </w:r>
-      <w:proofErr w:type="spellStart"/>
-      <w:r>
-        <w:t>GA.SIB_needed</w:t>
-      </w:r>
-      <w:proofErr w:type="spellEnd"/>
-      <w:r>
-        <w:t xml:space="preserve"> &amp; </w:t>
-      </w:r>
-      <w:proofErr w:type="spellStart"/>
-      <w:r>
-        <w:t>WB.V_LD_reg</w:t>
-      </w:r>
-      <w:proofErr w:type="spellEnd"/>
-    </w:p>
-    <w:p>
-      <w:pPr>
-        <w:pStyle w:val="ListParagraph"/>
-        <w:numPr>
-          <w:ilvl w:val="2"/>
-          <w:numId w:val="17"/>
-        </w:numPr>
-      </w:pPr>
-      <w:r>
         <w:t>(</w:t>
       </w:r>
       <w:proofErr w:type="spellStart"/>
@@ -7508,147 +7393,147 @@
         </w:numPr>
       </w:pPr>
       <w:r>
+        <w:t xml:space="preserve"> (</w:t>
+      </w:r>
+      <w:proofErr w:type="spellStart"/>
+      <w:proofErr w:type="gramStart"/>
+      <w:r>
+        <w:t>GA.Base</w:t>
+      </w:r>
+      <w:proofErr w:type="spellEnd"/>
+      <w:proofErr w:type="gramEnd"/>
+      <w:r>
+        <w:t xml:space="preserve"> == E.DR) &amp; </w:t>
+      </w:r>
+      <w:proofErr w:type="spellStart"/>
+      <w:r>
+        <w:t>GA.SIB_needed</w:t>
+      </w:r>
+      <w:proofErr w:type="spellEnd"/>
+      <w:r>
+        <w:t xml:space="preserve"> &amp; </w:t>
+      </w:r>
+      <w:proofErr w:type="spellStart"/>
+      <w:r>
+        <w:t>E.V_LD_reg</w:t>
+      </w:r>
+      <w:proofErr w:type="spellEnd"/>
+    </w:p>
+    <w:p>
+      <w:pPr>
+        <w:pStyle w:val="ListParagraph"/>
+        <w:numPr>
+          <w:ilvl w:val="2"/>
+          <w:numId w:val="16"/>
+        </w:numPr>
+      </w:pPr>
+      <w:r>
+        <w:t xml:space="preserve"> (</w:t>
+      </w:r>
+      <w:proofErr w:type="spellStart"/>
+      <w:proofErr w:type="gramStart"/>
+      <w:r>
+        <w:t>GA.Base</w:t>
+      </w:r>
+      <w:proofErr w:type="spellEnd"/>
+      <w:proofErr w:type="gramEnd"/>
+      <w:r>
+        <w:t xml:space="preserve"> == WB.DR) &amp; </w:t>
+      </w:r>
+      <w:proofErr w:type="spellStart"/>
+      <w:r>
+        <w:t>GA.SIB_needed</w:t>
+      </w:r>
+      <w:proofErr w:type="spellEnd"/>
+      <w:r>
+        <w:t xml:space="preserve"> &amp; </w:t>
+      </w:r>
+      <w:proofErr w:type="spellStart"/>
+      <w:r>
+        <w:t>WB.V_LD_reg</w:t>
+      </w:r>
+      <w:proofErr w:type="spellEnd"/>
+    </w:p>
+    <w:p>
+      <w:pPr>
+        <w:pStyle w:val="ListParagraph"/>
+        <w:numPr>
+          <w:ilvl w:val="2"/>
+          <w:numId w:val="16"/>
+        </w:numPr>
+      </w:pPr>
+      <w:r>
+        <w:t>(</w:t>
+      </w:r>
+      <w:proofErr w:type="spellStart"/>
+      <w:proofErr w:type="gramStart"/>
+      <w:r>
+        <w:t>GA.Index</w:t>
+      </w:r>
+      <w:proofErr w:type="spellEnd"/>
+      <w:proofErr w:type="gramEnd"/>
+      <w:r>
+        <w:t xml:space="preserve"> == SO.DR) &amp; </w:t>
+      </w:r>
+      <w:proofErr w:type="spellStart"/>
+      <w:r>
+        <w:t>GA.SIB_needed</w:t>
+      </w:r>
+      <w:proofErr w:type="spellEnd"/>
+      <w:r>
+        <w:t xml:space="preserve"> &amp; </w:t>
+      </w:r>
+      <w:proofErr w:type="spellStart"/>
+      <w:r>
+        <w:t>SO.V_LD_reg</w:t>
+      </w:r>
+      <w:proofErr w:type="spellEnd"/>
+    </w:p>
+    <w:p>
+      <w:pPr>
+        <w:pStyle w:val="ListParagraph"/>
+        <w:numPr>
+          <w:ilvl w:val="2"/>
+          <w:numId w:val="16"/>
+        </w:numPr>
+      </w:pPr>
+      <w:r>
+        <w:t xml:space="preserve"> (</w:t>
+      </w:r>
+      <w:proofErr w:type="spellStart"/>
+      <w:proofErr w:type="gramStart"/>
+      <w:r>
+        <w:t>GA.Index</w:t>
+      </w:r>
+      <w:proofErr w:type="spellEnd"/>
+      <w:proofErr w:type="gramEnd"/>
+      <w:r>
+        <w:t xml:space="preserve"> == E.DR) &amp; </w:t>
+      </w:r>
+      <w:proofErr w:type="spellStart"/>
+      <w:r>
+        <w:t>GA.SIB_needed</w:t>
+      </w:r>
+      <w:proofErr w:type="spellEnd"/>
+      <w:r>
+        <w:t xml:space="preserve"> &amp; </w:t>
+      </w:r>
+      <w:proofErr w:type="spellStart"/>
+      <w:r>
+        <w:t>E.V_LD_reg</w:t>
+      </w:r>
+      <w:proofErr w:type="spellEnd"/>
+    </w:p>
+    <w:p>
+      <w:pPr>
+        <w:pStyle w:val="ListParagraph"/>
+        <w:numPr>
+          <w:ilvl w:val="2"/>
+          <w:numId w:val="16"/>
+        </w:numPr>
+      </w:pPr>
+      <w:r>
         <w:lastRenderedPageBreak/>
-        <w:t xml:space="preserve"> (</w:t>
-      </w:r>
-      <w:proofErr w:type="spellStart"/>
-      <w:proofErr w:type="gramStart"/>
-      <w:r>
-        <w:t>GA.Base</w:t>
-      </w:r>
-      <w:proofErr w:type="spellEnd"/>
-      <w:proofErr w:type="gramEnd"/>
-      <w:r>
-        <w:t xml:space="preserve"> == E.DR) &amp; </w:t>
-      </w:r>
-      <w:proofErr w:type="spellStart"/>
-      <w:r>
-        <w:t>GA.SIB_needed</w:t>
-      </w:r>
-      <w:proofErr w:type="spellEnd"/>
-      <w:r>
-        <w:t xml:space="preserve"> &amp; </w:t>
-      </w:r>
-      <w:proofErr w:type="spellStart"/>
-      <w:r>
-        <w:t>E.V_LD_reg</w:t>
-      </w:r>
-      <w:proofErr w:type="spellEnd"/>
-    </w:p>
-    <w:p>
-      <w:pPr>
-        <w:pStyle w:val="ListParagraph"/>
-        <w:numPr>
-          <w:ilvl w:val="2"/>
-          <w:numId w:val="16"/>
-        </w:numPr>
-      </w:pPr>
-      <w:r>
-        <w:t xml:space="preserve"> (</w:t>
-      </w:r>
-      <w:proofErr w:type="spellStart"/>
-      <w:proofErr w:type="gramStart"/>
-      <w:r>
-        <w:t>GA.Base</w:t>
-      </w:r>
-      <w:proofErr w:type="spellEnd"/>
-      <w:proofErr w:type="gramEnd"/>
-      <w:r>
-        <w:t xml:space="preserve"> == WB.DR) &amp; </w:t>
-      </w:r>
-      <w:proofErr w:type="spellStart"/>
-      <w:r>
-        <w:t>GA.SIB_needed</w:t>
-      </w:r>
-      <w:proofErr w:type="spellEnd"/>
-      <w:r>
-        <w:t xml:space="preserve"> &amp; </w:t>
-      </w:r>
-      <w:proofErr w:type="spellStart"/>
-      <w:r>
-        <w:t>WB.V_LD_reg</w:t>
-      </w:r>
-      <w:proofErr w:type="spellEnd"/>
-    </w:p>
-    <w:p>
-      <w:pPr>
-        <w:pStyle w:val="ListParagraph"/>
-        <w:numPr>
-          <w:ilvl w:val="2"/>
-          <w:numId w:val="16"/>
-        </w:numPr>
-      </w:pPr>
-      <w:r>
-        <w:t>(</w:t>
-      </w:r>
-      <w:proofErr w:type="spellStart"/>
-      <w:proofErr w:type="gramStart"/>
-      <w:r>
-        <w:t>GA.Index</w:t>
-      </w:r>
-      <w:proofErr w:type="spellEnd"/>
-      <w:proofErr w:type="gramEnd"/>
-      <w:r>
-        <w:t xml:space="preserve"> == SO.DR) &amp; </w:t>
-      </w:r>
-      <w:proofErr w:type="spellStart"/>
-      <w:r>
-        <w:t>GA.SIB_needed</w:t>
-      </w:r>
-      <w:proofErr w:type="spellEnd"/>
-      <w:r>
-        <w:t xml:space="preserve"> &amp; </w:t>
-      </w:r>
-      <w:proofErr w:type="spellStart"/>
-      <w:r>
-        <w:t>SO.V_LD_reg</w:t>
-      </w:r>
-      <w:proofErr w:type="spellEnd"/>
-    </w:p>
-    <w:p>
-      <w:pPr>
-        <w:pStyle w:val="ListParagraph"/>
-        <w:numPr>
-          <w:ilvl w:val="2"/>
-          <w:numId w:val="16"/>
-        </w:numPr>
-      </w:pPr>
-      <w:r>
-        <w:t xml:space="preserve"> (</w:t>
-      </w:r>
-      <w:proofErr w:type="spellStart"/>
-      <w:proofErr w:type="gramStart"/>
-      <w:r>
-        <w:t>GA.Index</w:t>
-      </w:r>
-      <w:proofErr w:type="spellEnd"/>
-      <w:proofErr w:type="gramEnd"/>
-      <w:r>
-        <w:t xml:space="preserve"> == E.DR) &amp; </w:t>
-      </w:r>
-      <w:proofErr w:type="spellStart"/>
-      <w:r>
-        <w:t>GA.SIB_needed</w:t>
-      </w:r>
-      <w:proofErr w:type="spellEnd"/>
-      <w:r>
-        <w:t xml:space="preserve"> &amp; </w:t>
-      </w:r>
-      <w:proofErr w:type="spellStart"/>
-      <w:r>
-        <w:t>E.V_LD_reg</w:t>
-      </w:r>
-      <w:proofErr w:type="spellEnd"/>
-    </w:p>
-    <w:p>
-      <w:pPr>
-        <w:pStyle w:val="ListParagraph"/>
-        <w:numPr>
-          <w:ilvl w:val="2"/>
-          <w:numId w:val="16"/>
-        </w:numPr>
-      </w:pPr>
-      <w:r>
         <w:t xml:space="preserve"> (</w:t>
       </w:r>
       <w:proofErr w:type="spellStart"/>
@@ -8662,7 +8547,6 @@
       <w:proofErr w:type="spellStart"/>
       <w:proofErr w:type="gramStart"/>
       <w:r>
-        <w:lastRenderedPageBreak/>
         <w:t>SO.</w:t>
       </w:r>
       <w:r>
@@ -8770,6 +8654,7 @@
         </w:numPr>
       </w:pPr>
       <w:r>
+        <w:lastRenderedPageBreak/>
         <w:t xml:space="preserve"> </w:t>
       </w:r>
       <w:proofErr w:type="gramStart"/>
@@ -9744,124 +9629,124 @@
         </w:numPr>
       </w:pPr>
       <w:r>
+        <w:t>Dep stall</w:t>
+      </w:r>
+    </w:p>
+    <w:p>
+      <w:pPr>
+        <w:pStyle w:val="ListParagraph"/>
+        <w:numPr>
+          <w:ilvl w:val="2"/>
+          <w:numId w:val="19"/>
+        </w:numPr>
+      </w:pPr>
+      <w:r>
+        <w:t>(</w:t>
+      </w:r>
+      <w:proofErr w:type="spellStart"/>
+      <w:proofErr w:type="gramStart"/>
+      <w:r>
+        <w:t>GA.Base</w:t>
+      </w:r>
+      <w:proofErr w:type="spellEnd"/>
+      <w:proofErr w:type="gramEnd"/>
+      <w:r>
+        <w:t xml:space="preserve"> == SO.DR) &amp; </w:t>
+      </w:r>
+      <w:proofErr w:type="spellStart"/>
+      <w:r>
+        <w:t>GA.SIB_needed</w:t>
+      </w:r>
+      <w:proofErr w:type="spellEnd"/>
+      <w:r>
+        <w:t xml:space="preserve"> &amp; </w:t>
+      </w:r>
+      <w:proofErr w:type="spellStart"/>
+      <w:r>
+        <w:t>SO.V_LD_reg</w:t>
+      </w:r>
+      <w:proofErr w:type="spellEnd"/>
+    </w:p>
+    <w:p>
+      <w:pPr>
+        <w:pStyle w:val="ListParagraph"/>
+        <w:numPr>
+          <w:ilvl w:val="2"/>
+          <w:numId w:val="19"/>
+        </w:numPr>
+      </w:pPr>
+      <w:r>
+        <w:t xml:space="preserve"> (</w:t>
+      </w:r>
+      <w:proofErr w:type="spellStart"/>
+      <w:proofErr w:type="gramStart"/>
+      <w:r>
+        <w:t>GA.Base</w:t>
+      </w:r>
+      <w:proofErr w:type="spellEnd"/>
+      <w:proofErr w:type="gramEnd"/>
+      <w:r>
+        <w:t xml:space="preserve"> == E.DR) &amp; </w:t>
+      </w:r>
+      <w:proofErr w:type="spellStart"/>
+      <w:r>
+        <w:t>GA.SIB_needed</w:t>
+      </w:r>
+      <w:proofErr w:type="spellEnd"/>
+      <w:r>
+        <w:t xml:space="preserve"> &amp; </w:t>
+      </w:r>
+      <w:proofErr w:type="spellStart"/>
+      <w:r>
+        <w:t>E.V_LD_reg</w:t>
+      </w:r>
+      <w:proofErr w:type="spellEnd"/>
+    </w:p>
+    <w:p>
+      <w:pPr>
+        <w:pStyle w:val="ListParagraph"/>
+        <w:numPr>
+          <w:ilvl w:val="2"/>
+          <w:numId w:val="19"/>
+        </w:numPr>
+      </w:pPr>
+      <w:r>
+        <w:t xml:space="preserve"> (</w:t>
+      </w:r>
+      <w:proofErr w:type="spellStart"/>
+      <w:proofErr w:type="gramStart"/>
+      <w:r>
+        <w:t>GA.Base</w:t>
+      </w:r>
+      <w:proofErr w:type="spellEnd"/>
+      <w:proofErr w:type="gramEnd"/>
+      <w:r>
+        <w:t xml:space="preserve"> == WB.DR) &amp; </w:t>
+      </w:r>
+      <w:proofErr w:type="spellStart"/>
+      <w:r>
+        <w:t>GA.SIB_needed</w:t>
+      </w:r>
+      <w:proofErr w:type="spellEnd"/>
+      <w:r>
+        <w:t xml:space="preserve"> &amp; </w:t>
+      </w:r>
+      <w:proofErr w:type="spellStart"/>
+      <w:r>
+        <w:t>WB.V_LD_reg</w:t>
+      </w:r>
+      <w:proofErr w:type="spellEnd"/>
+    </w:p>
+    <w:p>
+      <w:pPr>
+        <w:pStyle w:val="ListParagraph"/>
+        <w:numPr>
+          <w:ilvl w:val="2"/>
+          <w:numId w:val="19"/>
+        </w:numPr>
+      </w:pPr>
+      <w:r>
         <w:lastRenderedPageBreak/>
-        <w:t>Dep stall</w:t>
-      </w:r>
-    </w:p>
-    <w:p>
-      <w:pPr>
-        <w:pStyle w:val="ListParagraph"/>
-        <w:numPr>
-          <w:ilvl w:val="2"/>
-          <w:numId w:val="19"/>
-        </w:numPr>
-      </w:pPr>
-      <w:r>
-        <w:t>(</w:t>
-      </w:r>
-      <w:proofErr w:type="spellStart"/>
-      <w:proofErr w:type="gramStart"/>
-      <w:r>
-        <w:t>GA.Base</w:t>
-      </w:r>
-      <w:proofErr w:type="spellEnd"/>
-      <w:proofErr w:type="gramEnd"/>
-      <w:r>
-        <w:t xml:space="preserve"> == SO.DR) &amp; </w:t>
-      </w:r>
-      <w:proofErr w:type="spellStart"/>
-      <w:r>
-        <w:t>GA.SIB_needed</w:t>
-      </w:r>
-      <w:proofErr w:type="spellEnd"/>
-      <w:r>
-        <w:t xml:space="preserve"> &amp; </w:t>
-      </w:r>
-      <w:proofErr w:type="spellStart"/>
-      <w:r>
-        <w:t>SO.V_LD_reg</w:t>
-      </w:r>
-      <w:proofErr w:type="spellEnd"/>
-    </w:p>
-    <w:p>
-      <w:pPr>
-        <w:pStyle w:val="ListParagraph"/>
-        <w:numPr>
-          <w:ilvl w:val="2"/>
-          <w:numId w:val="19"/>
-        </w:numPr>
-      </w:pPr>
-      <w:r>
-        <w:t xml:space="preserve"> (</w:t>
-      </w:r>
-      <w:proofErr w:type="spellStart"/>
-      <w:proofErr w:type="gramStart"/>
-      <w:r>
-        <w:t>GA.Base</w:t>
-      </w:r>
-      <w:proofErr w:type="spellEnd"/>
-      <w:proofErr w:type="gramEnd"/>
-      <w:r>
-        <w:t xml:space="preserve"> == E.DR) &amp; </w:t>
-      </w:r>
-      <w:proofErr w:type="spellStart"/>
-      <w:r>
-        <w:t>GA.SIB_needed</w:t>
-      </w:r>
-      <w:proofErr w:type="spellEnd"/>
-      <w:r>
-        <w:t xml:space="preserve"> &amp; </w:t>
-      </w:r>
-      <w:proofErr w:type="spellStart"/>
-      <w:r>
-        <w:t>E.V_LD_reg</w:t>
-      </w:r>
-      <w:proofErr w:type="spellEnd"/>
-    </w:p>
-    <w:p>
-      <w:pPr>
-        <w:pStyle w:val="ListParagraph"/>
-        <w:numPr>
-          <w:ilvl w:val="2"/>
-          <w:numId w:val="19"/>
-        </w:numPr>
-      </w:pPr>
-      <w:r>
-        <w:t xml:space="preserve"> (</w:t>
-      </w:r>
-      <w:proofErr w:type="spellStart"/>
-      <w:proofErr w:type="gramStart"/>
-      <w:r>
-        <w:t>GA.Base</w:t>
-      </w:r>
-      <w:proofErr w:type="spellEnd"/>
-      <w:proofErr w:type="gramEnd"/>
-      <w:r>
-        <w:t xml:space="preserve"> == WB.DR) &amp; </w:t>
-      </w:r>
-      <w:proofErr w:type="spellStart"/>
-      <w:r>
-        <w:t>GA.SIB_needed</w:t>
-      </w:r>
-      <w:proofErr w:type="spellEnd"/>
-      <w:r>
-        <w:t xml:space="preserve"> &amp; </w:t>
-      </w:r>
-      <w:proofErr w:type="spellStart"/>
-      <w:r>
-        <w:t>WB.V_LD_reg</w:t>
-      </w:r>
-      <w:proofErr w:type="spellEnd"/>
-    </w:p>
-    <w:p>
-      <w:pPr>
-        <w:pStyle w:val="ListParagraph"/>
-        <w:numPr>
-          <w:ilvl w:val="2"/>
-          <w:numId w:val="19"/>
-        </w:numPr>
-      </w:pPr>
-      <w:r>
         <w:t>(</w:t>
       </w:r>
       <w:proofErr w:type="spellStart"/>
@@ -10722,142 +10607,142 @@
         </w:numPr>
       </w:pPr>
       <w:r>
+        <w:t>(</w:t>
+      </w:r>
+      <w:proofErr w:type="spellStart"/>
+      <w:proofErr w:type="gramStart"/>
+      <w:r>
+        <w:t>GA.Index</w:t>
+      </w:r>
+      <w:proofErr w:type="spellEnd"/>
+      <w:proofErr w:type="gramEnd"/>
+      <w:r>
+        <w:t xml:space="preserve"> == SO.DR) &amp; </w:t>
+      </w:r>
+      <w:proofErr w:type="spellStart"/>
+      <w:r>
+        <w:t>GA.SIB_needed</w:t>
+      </w:r>
+      <w:proofErr w:type="spellEnd"/>
+      <w:r>
+        <w:t xml:space="preserve"> &amp; </w:t>
+      </w:r>
+      <w:proofErr w:type="spellStart"/>
+      <w:r>
+        <w:t>SO.V_LD_reg</w:t>
+      </w:r>
+      <w:proofErr w:type="spellEnd"/>
+    </w:p>
+    <w:p>
+      <w:pPr>
+        <w:pStyle w:val="ListParagraph"/>
+        <w:numPr>
+          <w:ilvl w:val="2"/>
+          <w:numId w:val="22"/>
+        </w:numPr>
+      </w:pPr>
+      <w:r>
+        <w:t xml:space="preserve"> (</w:t>
+      </w:r>
+      <w:proofErr w:type="spellStart"/>
+      <w:proofErr w:type="gramStart"/>
+      <w:r>
+        <w:t>GA.Index</w:t>
+      </w:r>
+      <w:proofErr w:type="spellEnd"/>
+      <w:proofErr w:type="gramEnd"/>
+      <w:r>
+        <w:t xml:space="preserve"> == E.DR) &amp; </w:t>
+      </w:r>
+      <w:proofErr w:type="spellStart"/>
+      <w:r>
+        <w:t>GA.SIB_needed</w:t>
+      </w:r>
+      <w:proofErr w:type="spellEnd"/>
+      <w:r>
+        <w:t xml:space="preserve"> &amp; </w:t>
+      </w:r>
+      <w:proofErr w:type="spellStart"/>
+      <w:r>
+        <w:t>E.V_LD_reg</w:t>
+      </w:r>
+      <w:proofErr w:type="spellEnd"/>
+    </w:p>
+    <w:p>
+      <w:pPr>
+        <w:pStyle w:val="ListParagraph"/>
+        <w:numPr>
+          <w:ilvl w:val="2"/>
+          <w:numId w:val="22"/>
+        </w:numPr>
+      </w:pPr>
+      <w:r>
+        <w:t xml:space="preserve"> (</w:t>
+      </w:r>
+      <w:proofErr w:type="spellStart"/>
+      <w:proofErr w:type="gramStart"/>
+      <w:r>
+        <w:t>GA.Index</w:t>
+      </w:r>
+      <w:proofErr w:type="spellEnd"/>
+      <w:proofErr w:type="gramEnd"/>
+      <w:r>
+        <w:t xml:space="preserve"> == WB.DR) &amp; </w:t>
+      </w:r>
+      <w:proofErr w:type="spellStart"/>
+      <w:r>
+        <w:t>GA.SIB_needed</w:t>
+      </w:r>
+      <w:proofErr w:type="spellEnd"/>
+      <w:r>
+        <w:t xml:space="preserve"> &amp; </w:t>
+      </w:r>
+      <w:proofErr w:type="spellStart"/>
+      <w:r>
+        <w:t>WB.V_LD_reg</w:t>
+      </w:r>
+      <w:proofErr w:type="spellEnd"/>
+    </w:p>
+    <w:p>
+      <w:pPr>
+        <w:pStyle w:val="ListParagraph"/>
+        <w:numPr>
+          <w:ilvl w:val="2"/>
+          <w:numId w:val="22"/>
+        </w:numPr>
+      </w:pPr>
+      <w:r>
+        <w:t>(</w:t>
+      </w:r>
+      <w:proofErr w:type="spellStart"/>
+      <w:proofErr w:type="gramStart"/>
+      <w:r>
+        <w:t>GA.Base</w:t>
+      </w:r>
+      <w:proofErr w:type="spellEnd"/>
+      <w:proofErr w:type="gramEnd"/>
+      <w:r>
+        <w:t xml:space="preserve"> == SO.DR2) &amp; </w:t>
+      </w:r>
+      <w:proofErr w:type="spellStart"/>
+      <w:r>
+        <w:t>GA.SIB_needed</w:t>
+      </w:r>
+      <w:proofErr w:type="spellEnd"/>
+      <w:r>
+        <w:t xml:space="preserve"> &amp; SO.V_LD_reg2</w:t>
+      </w:r>
+    </w:p>
+    <w:p>
+      <w:pPr>
+        <w:pStyle w:val="ListParagraph"/>
+        <w:numPr>
+          <w:ilvl w:val="2"/>
+          <w:numId w:val="22"/>
+        </w:numPr>
+      </w:pPr>
+      <w:r>
         <w:lastRenderedPageBreak/>
-        <w:t>(</w:t>
-      </w:r>
-      <w:proofErr w:type="spellStart"/>
-      <w:proofErr w:type="gramStart"/>
-      <w:r>
-        <w:t>GA.Index</w:t>
-      </w:r>
-      <w:proofErr w:type="spellEnd"/>
-      <w:proofErr w:type="gramEnd"/>
-      <w:r>
-        <w:t xml:space="preserve"> == SO.DR) &amp; </w:t>
-      </w:r>
-      <w:proofErr w:type="spellStart"/>
-      <w:r>
-        <w:t>GA.SIB_needed</w:t>
-      </w:r>
-      <w:proofErr w:type="spellEnd"/>
-      <w:r>
-        <w:t xml:space="preserve"> &amp; </w:t>
-      </w:r>
-      <w:proofErr w:type="spellStart"/>
-      <w:r>
-        <w:t>SO.V_LD_reg</w:t>
-      </w:r>
-      <w:proofErr w:type="spellEnd"/>
-    </w:p>
-    <w:p>
-      <w:pPr>
-        <w:pStyle w:val="ListParagraph"/>
-        <w:numPr>
-          <w:ilvl w:val="2"/>
-          <w:numId w:val="22"/>
-        </w:numPr>
-      </w:pPr>
-      <w:r>
-        <w:t xml:space="preserve"> (</w:t>
-      </w:r>
-      <w:proofErr w:type="spellStart"/>
-      <w:proofErr w:type="gramStart"/>
-      <w:r>
-        <w:t>GA.Index</w:t>
-      </w:r>
-      <w:proofErr w:type="spellEnd"/>
-      <w:proofErr w:type="gramEnd"/>
-      <w:r>
-        <w:t xml:space="preserve"> == E.DR) &amp; </w:t>
-      </w:r>
-      <w:proofErr w:type="spellStart"/>
-      <w:r>
-        <w:t>GA.SIB_needed</w:t>
-      </w:r>
-      <w:proofErr w:type="spellEnd"/>
-      <w:r>
-        <w:t xml:space="preserve"> &amp; </w:t>
-      </w:r>
-      <w:proofErr w:type="spellStart"/>
-      <w:r>
-        <w:t>E.V_LD_reg</w:t>
-      </w:r>
-      <w:proofErr w:type="spellEnd"/>
-    </w:p>
-    <w:p>
-      <w:pPr>
-        <w:pStyle w:val="ListParagraph"/>
-        <w:numPr>
-          <w:ilvl w:val="2"/>
-          <w:numId w:val="22"/>
-        </w:numPr>
-      </w:pPr>
-      <w:r>
-        <w:t xml:space="preserve"> (</w:t>
-      </w:r>
-      <w:proofErr w:type="spellStart"/>
-      <w:proofErr w:type="gramStart"/>
-      <w:r>
-        <w:t>GA.Index</w:t>
-      </w:r>
-      <w:proofErr w:type="spellEnd"/>
-      <w:proofErr w:type="gramEnd"/>
-      <w:r>
-        <w:t xml:space="preserve"> == WB.DR) &amp; </w:t>
-      </w:r>
-      <w:proofErr w:type="spellStart"/>
-      <w:r>
-        <w:t>GA.SIB_needed</w:t>
-      </w:r>
-      <w:proofErr w:type="spellEnd"/>
-      <w:r>
-        <w:t xml:space="preserve"> &amp; </w:t>
-      </w:r>
-      <w:proofErr w:type="spellStart"/>
-      <w:r>
-        <w:t>WB.V_LD_reg</w:t>
-      </w:r>
-      <w:proofErr w:type="spellEnd"/>
-    </w:p>
-    <w:p>
-      <w:pPr>
-        <w:pStyle w:val="ListParagraph"/>
-        <w:numPr>
-          <w:ilvl w:val="2"/>
-          <w:numId w:val="22"/>
-        </w:numPr>
-      </w:pPr>
-      <w:r>
-        <w:t>(</w:t>
-      </w:r>
-      <w:proofErr w:type="spellStart"/>
-      <w:proofErr w:type="gramStart"/>
-      <w:r>
-        <w:t>GA.Base</w:t>
-      </w:r>
-      <w:proofErr w:type="spellEnd"/>
-      <w:proofErr w:type="gramEnd"/>
-      <w:r>
-        <w:t xml:space="preserve"> == SO.DR2) &amp; </w:t>
-      </w:r>
-      <w:proofErr w:type="spellStart"/>
-      <w:r>
-        <w:t>GA.SIB_needed</w:t>
-      </w:r>
-      <w:proofErr w:type="spellEnd"/>
-      <w:r>
-        <w:t xml:space="preserve"> &amp; SO.V_LD_reg2</w:t>
-      </w:r>
-    </w:p>
-    <w:p>
-      <w:pPr>
-        <w:pStyle w:val="ListParagraph"/>
-        <w:numPr>
-          <w:ilvl w:val="2"/>
-          <w:numId w:val="22"/>
-        </w:numPr>
-      </w:pPr>
-      <w:r>
         <w:t xml:space="preserve"> (</w:t>
       </w:r>
       <w:proofErr w:type="spellStart"/>
@@ -11768,147 +11653,147 @@
         </w:numPr>
       </w:pPr>
       <w:r>
+        <w:t xml:space="preserve"> (</w:t>
+      </w:r>
+      <w:proofErr w:type="spellStart"/>
+      <w:proofErr w:type="gramStart"/>
+      <w:r>
+        <w:t>GA.Base</w:t>
+      </w:r>
+      <w:proofErr w:type="spellEnd"/>
+      <w:proofErr w:type="gramEnd"/>
+      <w:r>
+        <w:t xml:space="preserve"> == WB.DR) &amp; </w:t>
+      </w:r>
+      <w:proofErr w:type="spellStart"/>
+      <w:r>
+        <w:t>GA.SIB_needed</w:t>
+      </w:r>
+      <w:proofErr w:type="spellEnd"/>
+      <w:r>
+        <w:t xml:space="preserve"> &amp; </w:t>
+      </w:r>
+      <w:proofErr w:type="spellStart"/>
+      <w:r>
+        <w:t>WB.V_LD_reg</w:t>
+      </w:r>
+      <w:proofErr w:type="spellEnd"/>
+    </w:p>
+    <w:p>
+      <w:pPr>
+        <w:pStyle w:val="ListParagraph"/>
+        <w:numPr>
+          <w:ilvl w:val="2"/>
+          <w:numId w:val="25"/>
+        </w:numPr>
+      </w:pPr>
+      <w:r>
+        <w:t>(</w:t>
+      </w:r>
+      <w:proofErr w:type="spellStart"/>
+      <w:proofErr w:type="gramStart"/>
+      <w:r>
+        <w:t>GA.Index</w:t>
+      </w:r>
+      <w:proofErr w:type="spellEnd"/>
+      <w:proofErr w:type="gramEnd"/>
+      <w:r>
+        <w:t xml:space="preserve"> == SO.DR) &amp; </w:t>
+      </w:r>
+      <w:proofErr w:type="spellStart"/>
+      <w:r>
+        <w:t>GA.SIB_needed</w:t>
+      </w:r>
+      <w:proofErr w:type="spellEnd"/>
+      <w:r>
+        <w:t xml:space="preserve"> &amp; </w:t>
+      </w:r>
+      <w:proofErr w:type="spellStart"/>
+      <w:r>
+        <w:t>SO.V_LD_reg</w:t>
+      </w:r>
+      <w:proofErr w:type="spellEnd"/>
+    </w:p>
+    <w:p>
+      <w:pPr>
+        <w:pStyle w:val="ListParagraph"/>
+        <w:numPr>
+          <w:ilvl w:val="2"/>
+          <w:numId w:val="25"/>
+        </w:numPr>
+      </w:pPr>
+      <w:r>
+        <w:t xml:space="preserve"> (</w:t>
+      </w:r>
+      <w:proofErr w:type="spellStart"/>
+      <w:proofErr w:type="gramStart"/>
+      <w:r>
+        <w:t>GA.Index</w:t>
+      </w:r>
+      <w:proofErr w:type="spellEnd"/>
+      <w:proofErr w:type="gramEnd"/>
+      <w:r>
+        <w:t xml:space="preserve"> == E.DR) &amp; </w:t>
+      </w:r>
+      <w:proofErr w:type="spellStart"/>
+      <w:r>
+        <w:t>GA.SIB_needed</w:t>
+      </w:r>
+      <w:proofErr w:type="spellEnd"/>
+      <w:r>
+        <w:t xml:space="preserve"> &amp; </w:t>
+      </w:r>
+      <w:proofErr w:type="spellStart"/>
+      <w:r>
+        <w:t>E.V_LD_reg</w:t>
+      </w:r>
+      <w:proofErr w:type="spellEnd"/>
+    </w:p>
+    <w:p>
+      <w:pPr>
+        <w:pStyle w:val="ListParagraph"/>
+        <w:numPr>
+          <w:ilvl w:val="2"/>
+          <w:numId w:val="25"/>
+        </w:numPr>
+      </w:pPr>
+      <w:r>
+        <w:t xml:space="preserve"> (</w:t>
+      </w:r>
+      <w:proofErr w:type="spellStart"/>
+      <w:proofErr w:type="gramStart"/>
+      <w:r>
+        <w:t>GA.Index</w:t>
+      </w:r>
+      <w:proofErr w:type="spellEnd"/>
+      <w:proofErr w:type="gramEnd"/>
+      <w:r>
+        <w:t xml:space="preserve"> == WB.DR) &amp; </w:t>
+      </w:r>
+      <w:proofErr w:type="spellStart"/>
+      <w:r>
+        <w:t>GA.SIB_needed</w:t>
+      </w:r>
+      <w:proofErr w:type="spellEnd"/>
+      <w:r>
+        <w:t xml:space="preserve"> &amp; </w:t>
+      </w:r>
+      <w:proofErr w:type="spellStart"/>
+      <w:r>
+        <w:t>WB.V_LD_reg</w:t>
+      </w:r>
+      <w:proofErr w:type="spellEnd"/>
+    </w:p>
+    <w:p>
+      <w:pPr>
+        <w:pStyle w:val="ListParagraph"/>
+        <w:numPr>
+          <w:ilvl w:val="2"/>
+          <w:numId w:val="25"/>
+        </w:numPr>
+      </w:pPr>
+      <w:r>
         <w:lastRenderedPageBreak/>
-        <w:t xml:space="preserve"> (</w:t>
-      </w:r>
-      <w:proofErr w:type="spellStart"/>
-      <w:proofErr w:type="gramStart"/>
-      <w:r>
-        <w:t>GA.Base</w:t>
-      </w:r>
-      <w:proofErr w:type="spellEnd"/>
-      <w:proofErr w:type="gramEnd"/>
-      <w:r>
-        <w:t xml:space="preserve"> == WB.DR) &amp; </w:t>
-      </w:r>
-      <w:proofErr w:type="spellStart"/>
-      <w:r>
-        <w:t>GA.SIB_needed</w:t>
-      </w:r>
-      <w:proofErr w:type="spellEnd"/>
-      <w:r>
-        <w:t xml:space="preserve"> &amp; </w:t>
-      </w:r>
-      <w:proofErr w:type="spellStart"/>
-      <w:r>
-        <w:t>WB.V_LD_reg</w:t>
-      </w:r>
-      <w:proofErr w:type="spellEnd"/>
-    </w:p>
-    <w:p>
-      <w:pPr>
-        <w:pStyle w:val="ListParagraph"/>
-        <w:numPr>
-          <w:ilvl w:val="2"/>
-          <w:numId w:val="25"/>
-        </w:numPr>
-      </w:pPr>
-      <w:r>
-        <w:t>(</w:t>
-      </w:r>
-      <w:proofErr w:type="spellStart"/>
-      <w:proofErr w:type="gramStart"/>
-      <w:r>
-        <w:t>GA.Index</w:t>
-      </w:r>
-      <w:proofErr w:type="spellEnd"/>
-      <w:proofErr w:type="gramEnd"/>
-      <w:r>
-        <w:t xml:space="preserve"> == SO.DR) &amp; </w:t>
-      </w:r>
-      <w:proofErr w:type="spellStart"/>
-      <w:r>
-        <w:t>GA.SIB_needed</w:t>
-      </w:r>
-      <w:proofErr w:type="spellEnd"/>
-      <w:r>
-        <w:t xml:space="preserve"> &amp; </w:t>
-      </w:r>
-      <w:proofErr w:type="spellStart"/>
-      <w:r>
-        <w:t>SO.V_LD_reg</w:t>
-      </w:r>
-      <w:proofErr w:type="spellEnd"/>
-    </w:p>
-    <w:p>
-      <w:pPr>
-        <w:pStyle w:val="ListParagraph"/>
-        <w:numPr>
-          <w:ilvl w:val="2"/>
-          <w:numId w:val="25"/>
-        </w:numPr>
-      </w:pPr>
-      <w:r>
-        <w:t xml:space="preserve"> (</w:t>
-      </w:r>
-      <w:proofErr w:type="spellStart"/>
-      <w:proofErr w:type="gramStart"/>
-      <w:r>
-        <w:t>GA.Index</w:t>
-      </w:r>
-      <w:proofErr w:type="spellEnd"/>
-      <w:proofErr w:type="gramEnd"/>
-      <w:r>
-        <w:t xml:space="preserve"> == E.DR) &amp; </w:t>
-      </w:r>
-      <w:proofErr w:type="spellStart"/>
-      <w:r>
-        <w:t>GA.SIB_needed</w:t>
-      </w:r>
-      <w:proofErr w:type="spellEnd"/>
-      <w:r>
-        <w:t xml:space="preserve"> &amp; </w:t>
-      </w:r>
-      <w:proofErr w:type="spellStart"/>
-      <w:r>
-        <w:t>E.V_LD_reg</w:t>
-      </w:r>
-      <w:proofErr w:type="spellEnd"/>
-    </w:p>
-    <w:p>
-      <w:pPr>
-        <w:pStyle w:val="ListParagraph"/>
-        <w:numPr>
-          <w:ilvl w:val="2"/>
-          <w:numId w:val="25"/>
-        </w:numPr>
-      </w:pPr>
-      <w:r>
-        <w:t xml:space="preserve"> (</w:t>
-      </w:r>
-      <w:proofErr w:type="spellStart"/>
-      <w:proofErr w:type="gramStart"/>
-      <w:r>
-        <w:t>GA.Index</w:t>
-      </w:r>
-      <w:proofErr w:type="spellEnd"/>
-      <w:proofErr w:type="gramEnd"/>
-      <w:r>
-        <w:t xml:space="preserve"> == WB.DR) &amp; </w:t>
-      </w:r>
-      <w:proofErr w:type="spellStart"/>
-      <w:r>
-        <w:t>GA.SIB_needed</w:t>
-      </w:r>
-      <w:proofErr w:type="spellEnd"/>
-      <w:r>
-        <w:t xml:space="preserve"> &amp; </w:t>
-      </w:r>
-      <w:proofErr w:type="spellStart"/>
-      <w:r>
-        <w:t>WB.V_LD_reg</w:t>
-      </w:r>
-      <w:proofErr w:type="spellEnd"/>
-    </w:p>
-    <w:p>
-      <w:pPr>
-        <w:pStyle w:val="ListParagraph"/>
-        <w:numPr>
-          <w:ilvl w:val="2"/>
-          <w:numId w:val="25"/>
-        </w:numPr>
-      </w:pPr>
-      <w:r>
         <w:t>(</w:t>
       </w:r>
       <w:proofErr w:type="spellStart"/>
@@ -12917,124 +12802,124 @@
         </w:numPr>
       </w:pPr>
       <w:r>
+        <w:t>Dep stall</w:t>
+      </w:r>
+    </w:p>
+    <w:p>
+      <w:pPr>
+        <w:pStyle w:val="ListParagraph"/>
+        <w:numPr>
+          <w:ilvl w:val="2"/>
+          <w:numId w:val="18"/>
+        </w:numPr>
+      </w:pPr>
+      <w:r>
+        <w:t>(</w:t>
+      </w:r>
+      <w:proofErr w:type="spellStart"/>
+      <w:proofErr w:type="gramStart"/>
+      <w:r>
+        <w:t>GA.Base</w:t>
+      </w:r>
+      <w:proofErr w:type="spellEnd"/>
+      <w:proofErr w:type="gramEnd"/>
+      <w:r>
+        <w:t xml:space="preserve"> == SO.DR) &amp; </w:t>
+      </w:r>
+      <w:proofErr w:type="spellStart"/>
+      <w:r>
+        <w:t>GA.SIB_needed</w:t>
+      </w:r>
+      <w:proofErr w:type="spellEnd"/>
+      <w:r>
+        <w:t xml:space="preserve"> &amp; </w:t>
+      </w:r>
+      <w:proofErr w:type="spellStart"/>
+      <w:r>
+        <w:t>SO.V_LD_reg</w:t>
+      </w:r>
+      <w:proofErr w:type="spellEnd"/>
+    </w:p>
+    <w:p>
+      <w:pPr>
+        <w:pStyle w:val="ListParagraph"/>
+        <w:numPr>
+          <w:ilvl w:val="2"/>
+          <w:numId w:val="18"/>
+        </w:numPr>
+      </w:pPr>
+      <w:r>
+        <w:t xml:space="preserve"> (</w:t>
+      </w:r>
+      <w:proofErr w:type="spellStart"/>
+      <w:proofErr w:type="gramStart"/>
+      <w:r>
+        <w:t>GA.Base</w:t>
+      </w:r>
+      <w:proofErr w:type="spellEnd"/>
+      <w:proofErr w:type="gramEnd"/>
+      <w:r>
+        <w:t xml:space="preserve"> == E.DR) &amp; </w:t>
+      </w:r>
+      <w:proofErr w:type="spellStart"/>
+      <w:r>
+        <w:t>GA.SIB_needed</w:t>
+      </w:r>
+      <w:proofErr w:type="spellEnd"/>
+      <w:r>
+        <w:t xml:space="preserve"> &amp; </w:t>
+      </w:r>
+      <w:proofErr w:type="spellStart"/>
+      <w:r>
+        <w:t>E.V_LD_reg</w:t>
+      </w:r>
+      <w:proofErr w:type="spellEnd"/>
+    </w:p>
+    <w:p>
+      <w:pPr>
+        <w:pStyle w:val="ListParagraph"/>
+        <w:numPr>
+          <w:ilvl w:val="2"/>
+          <w:numId w:val="18"/>
+        </w:numPr>
+      </w:pPr>
+      <w:r>
+        <w:t xml:space="preserve"> (</w:t>
+      </w:r>
+      <w:proofErr w:type="spellStart"/>
+      <w:proofErr w:type="gramStart"/>
+      <w:r>
+        <w:t>GA.Base</w:t>
+      </w:r>
+      <w:proofErr w:type="spellEnd"/>
+      <w:proofErr w:type="gramEnd"/>
+      <w:r>
+        <w:t xml:space="preserve"> == WB.DR) &amp; </w:t>
+      </w:r>
+      <w:proofErr w:type="spellStart"/>
+      <w:r>
+        <w:t>GA.SIB_needed</w:t>
+      </w:r>
+      <w:proofErr w:type="spellEnd"/>
+      <w:r>
+        <w:t xml:space="preserve"> &amp; </w:t>
+      </w:r>
+      <w:proofErr w:type="spellStart"/>
+      <w:r>
+        <w:t>WB.V_LD_reg</w:t>
+      </w:r>
+      <w:proofErr w:type="spellEnd"/>
+    </w:p>
+    <w:p>
+      <w:pPr>
+        <w:pStyle w:val="ListParagraph"/>
+        <w:numPr>
+          <w:ilvl w:val="2"/>
+          <w:numId w:val="18"/>
+        </w:numPr>
+      </w:pPr>
+      <w:r>
         <w:lastRenderedPageBreak/>
-        <w:t>Dep stall</w:t>
-      </w:r>
-    </w:p>
-    <w:p>
-      <w:pPr>
-        <w:pStyle w:val="ListParagraph"/>
-        <w:numPr>
-          <w:ilvl w:val="2"/>
-          <w:numId w:val="18"/>
-        </w:numPr>
-      </w:pPr>
-      <w:r>
-        <w:t>(</w:t>
-      </w:r>
-      <w:proofErr w:type="spellStart"/>
-      <w:proofErr w:type="gramStart"/>
-      <w:r>
-        <w:t>GA.Base</w:t>
-      </w:r>
-      <w:proofErr w:type="spellEnd"/>
-      <w:proofErr w:type="gramEnd"/>
-      <w:r>
-        <w:t xml:space="preserve"> == SO.DR) &amp; </w:t>
-      </w:r>
-      <w:proofErr w:type="spellStart"/>
-      <w:r>
-        <w:t>GA.SIB_needed</w:t>
-      </w:r>
-      <w:proofErr w:type="spellEnd"/>
-      <w:r>
-        <w:t xml:space="preserve"> &amp; </w:t>
-      </w:r>
-      <w:proofErr w:type="spellStart"/>
-      <w:r>
-        <w:t>SO.V_LD_reg</w:t>
-      </w:r>
-      <w:proofErr w:type="spellEnd"/>
-    </w:p>
-    <w:p>
-      <w:pPr>
-        <w:pStyle w:val="ListParagraph"/>
-        <w:numPr>
-          <w:ilvl w:val="2"/>
-          <w:numId w:val="18"/>
-        </w:numPr>
-      </w:pPr>
-      <w:r>
-        <w:t xml:space="preserve"> (</w:t>
-      </w:r>
-      <w:proofErr w:type="spellStart"/>
-      <w:proofErr w:type="gramStart"/>
-      <w:r>
-        <w:t>GA.Base</w:t>
-      </w:r>
-      <w:proofErr w:type="spellEnd"/>
-      <w:proofErr w:type="gramEnd"/>
-      <w:r>
-        <w:t xml:space="preserve"> == E.DR) &amp; </w:t>
-      </w:r>
-      <w:proofErr w:type="spellStart"/>
-      <w:r>
-        <w:t>GA.SIB_needed</w:t>
-      </w:r>
-      <w:proofErr w:type="spellEnd"/>
-      <w:r>
-        <w:t xml:space="preserve"> &amp; </w:t>
-      </w:r>
-      <w:proofErr w:type="spellStart"/>
-      <w:r>
-        <w:t>E.V_LD_reg</w:t>
-      </w:r>
-      <w:proofErr w:type="spellEnd"/>
-    </w:p>
-    <w:p>
-      <w:pPr>
-        <w:pStyle w:val="ListParagraph"/>
-        <w:numPr>
-          <w:ilvl w:val="2"/>
-          <w:numId w:val="18"/>
-        </w:numPr>
-      </w:pPr>
-      <w:r>
-        <w:t xml:space="preserve"> (</w:t>
-      </w:r>
-      <w:proofErr w:type="spellStart"/>
-      <w:proofErr w:type="gramStart"/>
-      <w:r>
-        <w:t>GA.Base</w:t>
-      </w:r>
-      <w:proofErr w:type="spellEnd"/>
-      <w:proofErr w:type="gramEnd"/>
-      <w:r>
-        <w:t xml:space="preserve"> == WB.DR) &amp; </w:t>
-      </w:r>
-      <w:proofErr w:type="spellStart"/>
-      <w:r>
-        <w:t>GA.SIB_needed</w:t>
-      </w:r>
-      <w:proofErr w:type="spellEnd"/>
-      <w:r>
-        <w:t xml:space="preserve"> &amp; </w:t>
-      </w:r>
-      <w:proofErr w:type="spellStart"/>
-      <w:r>
-        <w:t>WB.V_LD_reg</w:t>
-      </w:r>
-      <w:proofErr w:type="spellEnd"/>
-    </w:p>
-    <w:p>
-      <w:pPr>
-        <w:pStyle w:val="ListParagraph"/>
-        <w:numPr>
-          <w:ilvl w:val="2"/>
-          <w:numId w:val="18"/>
-        </w:numPr>
-      </w:pPr>
-      <w:r>
         <w:t>(</w:t>
       </w:r>
       <w:proofErr w:type="spellStart"/>

</xml_diff>